<commit_message>
Added Process to Process book
</commit_message>
<xml_diff>
--- a/Process_Book/Process_book.docx
+++ b/Process_Book/Process_book.docx
@@ -1199,6 +1199,874 @@
         <w:tabs>
           <w:tab w:val="left" w:pos="2966"/>
         </w:tabs>
+        <w:ind w:left="360"/>
+        <w:jc w:val="both"/>
+        <w:rPr>
+          <w:rFonts w:cstheme="minorHAnsi"/>
+          <w:sz w:val="24"/>
+          <w:szCs w:val="24"/>
+        </w:rPr>
+      </w:pPr>
+    </w:p>
+    <w:p>
+      <w:pPr>
+        <w:pStyle w:val="ListParagraph"/>
+        <w:numPr>
+          <w:ilvl w:val="0"/>
+          <w:numId w:val="13"/>
+        </w:numPr>
+        <w:rPr>
+          <w:rFonts w:cstheme="minorHAnsi"/>
+          <w:b/>
+          <w:bCs/>
+          <w:sz w:val="24"/>
+          <w:szCs w:val="24"/>
+        </w:rPr>
+      </w:pPr>
+      <w:r>
+        <w:rPr>
+          <w:rFonts w:cstheme="minorHAnsi"/>
+          <w:b/>
+          <w:bCs/>
+          <w:sz w:val="24"/>
+          <w:szCs w:val="24"/>
+        </w:rPr>
+        <w:t>Visualization Design</w:t>
+      </w:r>
+    </w:p>
+    <w:p>
+      <w:pPr>
+        <w:pStyle w:val="ListParagraph"/>
+        <w:ind w:left="360"/>
+        <w:jc w:val="both"/>
+        <w:rPr>
+          <w:rFonts w:cstheme="minorHAnsi"/>
+          <w:sz w:val="24"/>
+          <w:szCs w:val="24"/>
+        </w:rPr>
+      </w:pPr>
+      <w:r>
+        <w:rPr>
+          <w:rFonts w:cstheme="minorHAnsi"/>
+          <w:sz w:val="24"/>
+          <w:szCs w:val="24"/>
+        </w:rPr>
+        <w:t xml:space="preserve">To effectively display our data, we explored three alternative prototype designs for our visualization and then merged the best elements into a final design. In our design, we present a list of Pokémon in a table format, which offers an intuitive and familiar way of browsing. Pokémon stats are visualized in a histogram within the table. When a Pokémon is selected, a detailed breakdown of its stats (e.g., </w:t>
+      </w:r>
+      <w:proofErr w:type="spellStart"/>
+      <w:r>
+        <w:rPr>
+          <w:rFonts w:cstheme="minorHAnsi"/>
+          <w:sz w:val="24"/>
+          <w:szCs w:val="24"/>
+        </w:rPr>
+        <w:t>defense</w:t>
+      </w:r>
+      <w:proofErr w:type="spellEnd"/>
+      <w:r>
+        <w:rPr>
+          <w:rFonts w:cstheme="minorHAnsi"/>
+          <w:sz w:val="24"/>
+          <w:szCs w:val="24"/>
+        </w:rPr>
+        <w:t xml:space="preserve">, attack), types, height, weight, and other key attributes is displayed using radar charts and box plots, focusing on special </w:t>
+      </w:r>
+      <w:proofErr w:type="spellStart"/>
+      <w:r>
+        <w:rPr>
+          <w:rFonts w:cstheme="minorHAnsi"/>
+          <w:sz w:val="24"/>
+          <w:szCs w:val="24"/>
+        </w:rPr>
+        <w:t>defense</w:t>
+      </w:r>
+      <w:proofErr w:type="spellEnd"/>
+      <w:r>
+        <w:rPr>
+          <w:rFonts w:cstheme="minorHAnsi"/>
+          <w:sz w:val="24"/>
+          <w:szCs w:val="24"/>
+        </w:rPr>
+        <w:t xml:space="preserve">, special attack, </w:t>
+      </w:r>
+      <w:proofErr w:type="spellStart"/>
+      <w:r>
+        <w:rPr>
+          <w:rFonts w:cstheme="minorHAnsi"/>
+          <w:sz w:val="24"/>
+          <w:szCs w:val="24"/>
+        </w:rPr>
+        <w:t>defense</w:t>
+      </w:r>
+      <w:proofErr w:type="spellEnd"/>
+      <w:r>
+        <w:rPr>
+          <w:rFonts w:cstheme="minorHAnsi"/>
+          <w:sz w:val="24"/>
+          <w:szCs w:val="24"/>
+        </w:rPr>
+        <w:t>, attack, and speed. The next section will showcase battle comparisons, followed by a type effectiveness matrix to visualize Pokémon type interactions.</w:t>
+      </w:r>
+    </w:p>
+    <w:p>
+      <w:pPr>
+        <w:pStyle w:val="ListParagraph"/>
+        <w:ind w:left="360"/>
+        <w:jc w:val="both"/>
+        <w:rPr>
+          <w:rFonts w:cstheme="minorHAnsi"/>
+          <w:sz w:val="24"/>
+          <w:szCs w:val="24"/>
+        </w:rPr>
+      </w:pPr>
+    </w:p>
+    <w:p>
+      <w:pPr>
+        <w:pStyle w:val="ListParagraph"/>
+        <w:ind w:left="360"/>
+        <w:jc w:val="both"/>
+        <w:rPr>
+          <w:rFonts w:cstheme="minorHAnsi"/>
+          <w:sz w:val="24"/>
+          <w:szCs w:val="24"/>
+        </w:rPr>
+      </w:pPr>
+      <w:r>
+        <w:rPr>
+          <w:rFonts w:cstheme="minorHAnsi"/>
+          <w:sz w:val="24"/>
+          <w:szCs w:val="24"/>
+        </w:rPr>
+        <w:lastRenderedPageBreak/>
+        <w:t>Below is an overview of the three prototypes and our final design, along with the reasoning behind our choices of visual encodings.</w:t>
+      </w:r>
+    </w:p>
+    <w:p>
+      <w:pPr>
+        <w:pStyle w:val="ListParagraph"/>
+        <w:rPr>
+          <w:rFonts w:cstheme="minorHAnsi"/>
+          <w:sz w:val="24"/>
+          <w:szCs w:val="24"/>
+        </w:rPr>
+      </w:pPr>
+    </w:p>
+    <w:p>
+      <w:pPr>
+        <w:pStyle w:val="ListParagraph"/>
+        <w:ind w:left="360"/>
+        <w:jc w:val="both"/>
+        <w:rPr>
+          <w:rFonts w:cstheme="minorHAnsi"/>
+          <w:b/>
+          <w:bCs/>
+          <w:sz w:val="24"/>
+          <w:szCs w:val="24"/>
+          <w:u w:val="single"/>
+        </w:rPr>
+      </w:pPr>
+      <w:r>
+        <w:rPr>
+          <w:rFonts w:cstheme="minorHAnsi"/>
+          <w:b/>
+          <w:bCs/>
+          <w:sz w:val="24"/>
+          <w:szCs w:val="24"/>
+          <w:u w:val="single"/>
+        </w:rPr>
+        <w:t>Prototype 1: Pokéball-Inspired Interface</w:t>
+      </w:r>
+    </w:p>
+    <w:p>
+      <w:pPr>
+        <w:pStyle w:val="ListParagraph"/>
+        <w:ind w:left="0"/>
+        <w:jc w:val="both"/>
+        <w:rPr>
+          <w:rFonts w:cstheme="minorHAnsi"/>
+          <w:b/>
+          <w:bCs/>
+          <w:sz w:val="24"/>
+          <w:szCs w:val="24"/>
+          <w:u w:val="single"/>
+        </w:rPr>
+      </w:pPr>
+    </w:p>
+    <w:p>
+      <w:pPr>
+        <w:pStyle w:val="ListParagraph"/>
+        <w:ind w:left="0"/>
+        <w:jc w:val="center"/>
+        <w:rPr>
+          <w:rFonts w:cstheme="minorHAnsi"/>
+          <w:sz w:val="24"/>
+          <w:szCs w:val="24"/>
+        </w:rPr>
+      </w:pPr>
+      <w:r>
+        <w:rPr>
+          <w:rFonts w:cstheme="minorHAnsi"/>
+          <w:sz w:val="24"/>
+          <w:szCs w:val="24"/>
+        </w:rPr>
+        <w:drawing>
+          <wp:inline distT="0" distB="0" distL="0" distR="0" wp14:anchorId="2B5E9CC7" wp14:editId="04474247">
+            <wp:extent cx="4041063" cy="5550621"/>
+            <wp:effectExtent l="0" t="0" r="0" b="0"/>
+            <wp:docPr id="267173885" name="Picture 23"/>
+            <wp:cNvGraphicFramePr>
+              <a:graphicFrameLocks xmlns:a="http://schemas.openxmlformats.org/drawingml/2006/main" noChangeAspect="1"/>
+            </wp:cNvGraphicFramePr>
+            <a:graphic xmlns:a="http://schemas.openxmlformats.org/drawingml/2006/main">
+              <a:graphicData uri="http://schemas.openxmlformats.org/drawingml/2006/picture">
+                <pic:pic xmlns:pic="http://schemas.openxmlformats.org/drawingml/2006/picture">
+                  <pic:nvPicPr>
+                    <pic:cNvPr id="0" name="Picture 1"/>
+                    <pic:cNvPicPr>
+                      <a:picLocks noChangeAspect="1" noChangeArrowheads="1"/>
+                    </pic:cNvPicPr>
+                  </pic:nvPicPr>
+                  <pic:blipFill>
+                    <a:blip r:embed="rId11" cstate="print">
+                      <a:extLst>
+                        <a:ext uri="{28A0092B-C50C-407E-A947-70E740481C1C}">
+                          <a14:useLocalDpi xmlns:a14="http://schemas.microsoft.com/office/drawing/2010/main" val="0"/>
+                        </a:ext>
+                      </a:extLst>
+                    </a:blip>
+                    <a:srcRect/>
+                    <a:stretch>
+                      <a:fillRect/>
+                    </a:stretch>
+                  </pic:blipFill>
+                  <pic:spPr bwMode="auto">
+                    <a:xfrm>
+                      <a:off x="0" y="0"/>
+                      <a:ext cx="4056989" cy="5572497"/>
+                    </a:xfrm>
+                    <a:prstGeom prst="rect">
+                      <a:avLst/>
+                    </a:prstGeom>
+                    <a:noFill/>
+                    <a:ln>
+                      <a:noFill/>
+                    </a:ln>
+                  </pic:spPr>
+                </pic:pic>
+              </a:graphicData>
+            </a:graphic>
+          </wp:inline>
+        </w:drawing>
+      </w:r>
+    </w:p>
+    <w:p>
+      <w:pPr>
+        <w:pStyle w:val="ListParagraph"/>
+        <w:ind w:left="0"/>
+        <w:jc w:val="center"/>
+        <w:rPr>
+          <w:rFonts w:cstheme="minorHAnsi"/>
+          <w:sz w:val="24"/>
+          <w:szCs w:val="24"/>
+        </w:rPr>
+      </w:pPr>
+    </w:p>
+    <w:p>
+      <w:pPr>
+        <w:pStyle w:val="ListParagraph"/>
+        <w:jc w:val="both"/>
+        <w:rPr>
+          <w:rFonts w:cstheme="minorHAnsi"/>
+          <w:sz w:val="24"/>
+          <w:szCs w:val="24"/>
+        </w:rPr>
+      </w:pPr>
+      <w:r>
+        <w:rPr>
+          <w:rFonts w:cstheme="minorHAnsi"/>
+          <w:sz w:val="24"/>
+          <w:szCs w:val="24"/>
+        </w:rPr>
+        <w:t xml:space="preserve">In our first prototype, we envisioned a Pokéball-themed layout where users are presented with a list of Pokémon from selected generations. Upon clicking a Pokémon’s name, an information card appears, displaying the Pokémon’s stats, photo, and a radar chart to visualize its key attributes like attack, </w:t>
+      </w:r>
+      <w:proofErr w:type="spellStart"/>
+      <w:r>
+        <w:rPr>
+          <w:rFonts w:cstheme="minorHAnsi"/>
+          <w:sz w:val="24"/>
+          <w:szCs w:val="24"/>
+        </w:rPr>
+        <w:t>defense</w:t>
+      </w:r>
+      <w:proofErr w:type="spellEnd"/>
+      <w:r>
+        <w:rPr>
+          <w:rFonts w:cstheme="minorHAnsi"/>
+          <w:sz w:val="24"/>
+          <w:szCs w:val="24"/>
+        </w:rPr>
+        <w:t>, and speed. The next section of the webpage features a battle simulator. Users can cycle through Pokémon from the selected generation, view their stats, and simulate battles based on these statistics. The final section of this design incorporates a type effectiveness chart presented as a scatter plot. This visualization allows users to compare the damage output of different Pokémon types against each other and assess their overall effectiveness in battle. This design emphasizes simplicity and intuitive interaction.</w:t>
+      </w:r>
+    </w:p>
+    <w:p>
+      <w:pPr>
+        <w:pStyle w:val="ListParagraph"/>
+        <w:jc w:val="both"/>
+        <w:rPr>
+          <w:rFonts w:cstheme="minorHAnsi"/>
+          <w:b/>
+          <w:bCs/>
+          <w:sz w:val="24"/>
+          <w:szCs w:val="24"/>
+          <w:u w:val="single"/>
+        </w:rPr>
+      </w:pPr>
+      <w:r>
+        <w:rPr>
+          <w:rFonts w:cstheme="minorHAnsi"/>
+          <w:b/>
+          <w:bCs/>
+          <w:sz w:val="24"/>
+          <w:szCs w:val="24"/>
+          <w:u w:val="single"/>
+        </w:rPr>
+        <w:lastRenderedPageBreak/>
+        <w:t>Prototype 2: Split View Layout with Filters</w:t>
+      </w:r>
+    </w:p>
+    <w:p>
+      <w:pPr>
+        <w:pStyle w:val="ListParagraph"/>
+        <w:jc w:val="both"/>
+        <w:rPr>
+          <w:rFonts w:cstheme="minorHAnsi"/>
+          <w:b/>
+          <w:bCs/>
+          <w:sz w:val="24"/>
+          <w:szCs w:val="24"/>
+          <w:u w:val="single"/>
+        </w:rPr>
+      </w:pPr>
+    </w:p>
+    <w:p>
+      <w:pPr>
+        <w:pStyle w:val="ListParagraph"/>
+        <w:ind w:left="0"/>
+        <w:jc w:val="center"/>
+        <w:rPr>
+          <w:rFonts w:cstheme="minorHAnsi"/>
+          <w:sz w:val="24"/>
+          <w:szCs w:val="24"/>
+        </w:rPr>
+      </w:pPr>
+      <w:r>
+        <w:rPr>
+          <w:rFonts w:cstheme="minorHAnsi"/>
+          <w:sz w:val="24"/>
+          <w:szCs w:val="24"/>
+        </w:rPr>
+        <w:drawing>
+          <wp:inline distT="0" distB="0" distL="0" distR="0" wp14:anchorId="67B151E9" wp14:editId="1A3BD42B">
+            <wp:extent cx="4073856" cy="5509078"/>
+            <wp:effectExtent l="0" t="0" r="3175" b="0"/>
+            <wp:docPr id="1517175895" name="Picture 22"/>
+            <wp:cNvGraphicFramePr>
+              <a:graphicFrameLocks xmlns:a="http://schemas.openxmlformats.org/drawingml/2006/main" noChangeAspect="1"/>
+            </wp:cNvGraphicFramePr>
+            <a:graphic xmlns:a="http://schemas.openxmlformats.org/drawingml/2006/main">
+              <a:graphicData uri="http://schemas.openxmlformats.org/drawingml/2006/picture">
+                <pic:pic xmlns:pic="http://schemas.openxmlformats.org/drawingml/2006/picture">
+                  <pic:nvPicPr>
+                    <pic:cNvPr id="0" name="Picture 3"/>
+                    <pic:cNvPicPr>
+                      <a:picLocks noChangeAspect="1" noChangeArrowheads="1"/>
+                    </pic:cNvPicPr>
+                  </pic:nvPicPr>
+                  <pic:blipFill>
+                    <a:blip r:embed="rId12" cstate="print">
+                      <a:extLst>
+                        <a:ext uri="{28A0092B-C50C-407E-A947-70E740481C1C}">
+                          <a14:useLocalDpi xmlns:a14="http://schemas.microsoft.com/office/drawing/2010/main" val="0"/>
+                        </a:ext>
+                      </a:extLst>
+                    </a:blip>
+                    <a:srcRect/>
+                    <a:stretch>
+                      <a:fillRect/>
+                    </a:stretch>
+                  </pic:blipFill>
+                  <pic:spPr bwMode="auto">
+                    <a:xfrm>
+                      <a:off x="0" y="0"/>
+                      <a:ext cx="4079263" cy="5516390"/>
+                    </a:xfrm>
+                    <a:prstGeom prst="rect">
+                      <a:avLst/>
+                    </a:prstGeom>
+                    <a:noFill/>
+                    <a:ln>
+                      <a:noFill/>
+                    </a:ln>
+                  </pic:spPr>
+                </pic:pic>
+              </a:graphicData>
+            </a:graphic>
+          </wp:inline>
+        </w:drawing>
+      </w:r>
+    </w:p>
+    <w:p>
+      <w:pPr>
+        <w:pStyle w:val="ListParagraph"/>
+        <w:rPr>
+          <w:rFonts w:cstheme="minorHAnsi"/>
+          <w:sz w:val="24"/>
+          <w:szCs w:val="24"/>
+        </w:rPr>
+      </w:pPr>
+    </w:p>
+    <w:p>
+      <w:pPr>
+        <w:pStyle w:val="ListParagraph"/>
+        <w:jc w:val="both"/>
+        <w:rPr>
+          <w:rFonts w:cstheme="minorHAnsi"/>
+          <w:sz w:val="24"/>
+          <w:szCs w:val="24"/>
+        </w:rPr>
+      </w:pPr>
+      <w:r>
+        <w:rPr>
+          <w:rFonts w:cstheme="minorHAnsi"/>
+          <w:sz w:val="24"/>
+          <w:szCs w:val="24"/>
+        </w:rPr>
+        <w:t xml:space="preserve">In our second prototype design, the webpage is split into two vertical halves. The left side displays a list of Pokémon, which users can filter by features like type, generation, or legendary status. The right side is divided into two parts: The upper section features a </w:t>
+      </w:r>
+      <w:r>
+        <w:rPr>
+          <w:rFonts w:cstheme="minorHAnsi"/>
+          <w:b/>
+          <w:bCs/>
+          <w:sz w:val="24"/>
+          <w:szCs w:val="24"/>
+        </w:rPr>
+        <w:t>type effectiveness heatmap</w:t>
+      </w:r>
+      <w:r>
+        <w:rPr>
+          <w:rFonts w:cstheme="minorHAnsi"/>
+          <w:sz w:val="24"/>
+          <w:szCs w:val="24"/>
+        </w:rPr>
+        <w:t xml:space="preserve">, allowing users to compare the relative strengths of Pokémon types in battle. The lower section includes a </w:t>
+      </w:r>
+      <w:r>
+        <w:rPr>
+          <w:rFonts w:cstheme="minorHAnsi"/>
+          <w:b/>
+          <w:bCs/>
+          <w:sz w:val="24"/>
+          <w:szCs w:val="24"/>
+        </w:rPr>
+        <w:t>battle simulator</w:t>
+      </w:r>
+      <w:r>
+        <w:rPr>
+          <w:rFonts w:cstheme="minorHAnsi"/>
+          <w:sz w:val="24"/>
+          <w:szCs w:val="24"/>
+        </w:rPr>
+        <w:t>, where users can select Pokémon from dropdown menus to simulate battles, with outcomes based on their stats. This design emphasizes user control over data filtering and comparisons.</w:t>
+      </w:r>
+    </w:p>
+    <w:p>
+      <w:pPr>
+        <w:pStyle w:val="ListParagraph"/>
+        <w:rPr>
+          <w:rFonts w:cstheme="minorHAnsi"/>
+          <w:sz w:val="24"/>
+          <w:szCs w:val="24"/>
+        </w:rPr>
+      </w:pPr>
+    </w:p>
+    <w:p>
+      <w:pPr>
+        <w:pStyle w:val="ListParagraph"/>
+        <w:rPr>
+          <w:rFonts w:cstheme="minorHAnsi"/>
+          <w:sz w:val="24"/>
+          <w:szCs w:val="24"/>
+        </w:rPr>
+      </w:pPr>
+    </w:p>
+    <w:p>
+      <w:pPr>
+        <w:pStyle w:val="ListParagraph"/>
+        <w:rPr>
+          <w:rFonts w:cstheme="minorHAnsi"/>
+          <w:sz w:val="24"/>
+          <w:szCs w:val="24"/>
+        </w:rPr>
+      </w:pPr>
+    </w:p>
+    <w:p>
+      <w:pPr>
+        <w:rPr>
+          <w:rFonts w:cstheme="minorHAnsi"/>
+          <w:sz w:val="24"/>
+          <w:szCs w:val="24"/>
+        </w:rPr>
+      </w:pPr>
+    </w:p>
+    <w:p>
+      <w:pPr>
+        <w:rPr>
+          <w:rFonts w:cstheme="minorHAnsi"/>
+          <w:sz w:val="24"/>
+          <w:szCs w:val="24"/>
+        </w:rPr>
+      </w:pPr>
+    </w:p>
+    <w:p>
+      <w:pPr>
+        <w:pStyle w:val="ListParagraph"/>
+        <w:jc w:val="both"/>
+        <w:rPr>
+          <w:rFonts w:cstheme="minorHAnsi"/>
+          <w:b/>
+          <w:bCs/>
+          <w:sz w:val="24"/>
+          <w:szCs w:val="24"/>
+          <w:u w:val="single"/>
+        </w:rPr>
+      </w:pPr>
+      <w:r>
+        <w:rPr>
+          <w:rFonts w:cstheme="minorHAnsi"/>
+          <w:b/>
+          <w:bCs/>
+          <w:sz w:val="24"/>
+          <w:szCs w:val="24"/>
+          <w:u w:val="single"/>
+        </w:rPr>
+        <w:lastRenderedPageBreak/>
+        <w:t>Prototype 3: Checkbox Feature Selection with Arc Diagram</w:t>
+      </w:r>
+    </w:p>
+    <w:p>
+      <w:pPr>
+        <w:pStyle w:val="ListParagraph"/>
+        <w:jc w:val="both"/>
+        <w:rPr>
+          <w:rFonts w:cstheme="minorHAnsi"/>
+          <w:b/>
+          <w:bCs/>
+          <w:sz w:val="24"/>
+          <w:szCs w:val="24"/>
+          <w:u w:val="single"/>
+        </w:rPr>
+      </w:pPr>
+    </w:p>
+    <w:p>
+      <w:pPr>
+        <w:pStyle w:val="ListParagraph"/>
+        <w:ind w:left="0"/>
+        <w:jc w:val="center"/>
+        <w:rPr>
+          <w:rFonts w:cstheme="minorHAnsi"/>
+          <w:sz w:val="24"/>
+          <w:szCs w:val="24"/>
+        </w:rPr>
+      </w:pPr>
+      <w:r>
+        <w:rPr>
+          <w:rFonts w:cstheme="minorHAnsi"/>
+          <w:sz w:val="24"/>
+          <w:szCs w:val="24"/>
+        </w:rPr>
+        <w:drawing>
+          <wp:inline distT="0" distB="0" distL="0" distR="0" wp14:anchorId="18A04CC3" wp14:editId="4DD90905">
+            <wp:extent cx="4337373" cy="6455391"/>
+            <wp:effectExtent l="0" t="0" r="6350" b="3175"/>
+            <wp:docPr id="625717541" name="Picture 21"/>
+            <wp:cNvGraphicFramePr>
+              <a:graphicFrameLocks xmlns:a="http://schemas.openxmlformats.org/drawingml/2006/main" noChangeAspect="1"/>
+            </wp:cNvGraphicFramePr>
+            <a:graphic xmlns:a="http://schemas.openxmlformats.org/drawingml/2006/main">
+              <a:graphicData uri="http://schemas.openxmlformats.org/drawingml/2006/picture">
+                <pic:pic xmlns:pic="http://schemas.openxmlformats.org/drawingml/2006/picture">
+                  <pic:nvPicPr>
+                    <pic:cNvPr id="0" name="Picture 4"/>
+                    <pic:cNvPicPr>
+                      <a:picLocks noChangeAspect="1" noChangeArrowheads="1"/>
+                    </pic:cNvPicPr>
+                  </pic:nvPicPr>
+                  <pic:blipFill>
+                    <a:blip r:embed="rId13" cstate="print">
+                      <a:extLst>
+                        <a:ext uri="{28A0092B-C50C-407E-A947-70E740481C1C}">
+                          <a14:useLocalDpi xmlns:a14="http://schemas.microsoft.com/office/drawing/2010/main" val="0"/>
+                        </a:ext>
+                      </a:extLst>
+                    </a:blip>
+                    <a:srcRect/>
+                    <a:stretch>
+                      <a:fillRect/>
+                    </a:stretch>
+                  </pic:blipFill>
+                  <pic:spPr bwMode="auto">
+                    <a:xfrm>
+                      <a:off x="0" y="0"/>
+                      <a:ext cx="4373269" cy="6508815"/>
+                    </a:xfrm>
+                    <a:prstGeom prst="rect">
+                      <a:avLst/>
+                    </a:prstGeom>
+                    <a:noFill/>
+                    <a:ln>
+                      <a:noFill/>
+                    </a:ln>
+                  </pic:spPr>
+                </pic:pic>
+              </a:graphicData>
+            </a:graphic>
+          </wp:inline>
+        </w:drawing>
+      </w:r>
+    </w:p>
+    <w:p>
+      <w:pPr>
+        <w:pStyle w:val="ListParagraph"/>
+        <w:ind w:left="0"/>
+        <w:jc w:val="center"/>
+        <w:rPr>
+          <w:rFonts w:cstheme="minorHAnsi"/>
+          <w:sz w:val="24"/>
+          <w:szCs w:val="24"/>
+        </w:rPr>
+      </w:pPr>
+    </w:p>
+    <w:p>
+      <w:pPr>
+        <w:pStyle w:val="ListParagraph"/>
+        <w:jc w:val="both"/>
+        <w:rPr>
+          <w:rFonts w:cstheme="minorHAnsi"/>
+          <w:sz w:val="24"/>
+          <w:szCs w:val="24"/>
+        </w:rPr>
+      </w:pPr>
+      <w:r>
+        <w:rPr>
+          <w:rFonts w:cstheme="minorHAnsi"/>
+          <w:sz w:val="24"/>
+          <w:szCs w:val="24"/>
+        </w:rPr>
+        <w:t xml:space="preserve">In the third prototype, users select features using checkboxes to filter a list of Pokémon and visualize selected attributes. The bottom section of the page is divided into: </w:t>
+      </w:r>
+      <w:r>
+        <w:rPr>
+          <w:rFonts w:cstheme="minorHAnsi"/>
+          <w:b/>
+          <w:bCs/>
+          <w:sz w:val="24"/>
+          <w:szCs w:val="24"/>
+        </w:rPr>
+        <w:t>Battle Simulator (left)</w:t>
+      </w:r>
+      <w:r>
+        <w:rPr>
+          <w:rFonts w:cstheme="minorHAnsi"/>
+          <w:sz w:val="24"/>
+          <w:szCs w:val="24"/>
+        </w:rPr>
+        <w:t xml:space="preserve">: Users can simulate battles between Pokémon based on their stats. </w:t>
+      </w:r>
+      <w:r>
+        <w:rPr>
+          <w:rFonts w:cstheme="minorHAnsi"/>
+          <w:b/>
+          <w:bCs/>
+          <w:sz w:val="24"/>
+          <w:szCs w:val="24"/>
+        </w:rPr>
+        <w:t>Type Effectiveness Arc Diagram (right)</w:t>
+      </w:r>
+      <w:r>
+        <w:rPr>
+          <w:rFonts w:cstheme="minorHAnsi"/>
+          <w:sz w:val="24"/>
+          <w:szCs w:val="24"/>
+        </w:rPr>
+        <w:t>: This diagram visually compares the damage output between Pokémon types, allowing users to assess which types are more effective in battle. This design emphasizes detailed comparisons and interactive features for exploring relationships between Pokémon types.</w:t>
+      </w:r>
+    </w:p>
+    <w:p>
+      <w:pPr>
+        <w:pStyle w:val="ListParagraph"/>
+        <w:ind w:left="0"/>
+        <w:rPr>
+          <w:rFonts w:cstheme="minorHAnsi"/>
+          <w:sz w:val="24"/>
+          <w:szCs w:val="24"/>
+        </w:rPr>
+      </w:pPr>
+    </w:p>
+    <w:p>
+      <w:pPr>
+        <w:pStyle w:val="ListParagraph"/>
+        <w:tabs>
+          <w:tab w:val="left" w:pos="2966"/>
+        </w:tabs>
+        <w:jc w:val="both"/>
+        <w:rPr>
+          <w:rFonts w:cstheme="minorHAnsi"/>
+          <w:b/>
+          <w:bCs/>
+          <w:sz w:val="24"/>
+          <w:szCs w:val="24"/>
+          <w:u w:val="single"/>
+        </w:rPr>
+      </w:pPr>
+      <w:r>
+        <w:rPr>
+          <w:rFonts w:cstheme="minorHAnsi"/>
+          <w:b/>
+          <w:bCs/>
+          <w:sz w:val="24"/>
+          <w:szCs w:val="24"/>
+          <w:u w:val="single"/>
+        </w:rPr>
+        <w:lastRenderedPageBreak/>
+        <w:t>Final Design: Interactive Pokémon Dashboard</w:t>
+      </w:r>
+    </w:p>
+    <w:p>
+      <w:pPr>
+        <w:pStyle w:val="ListParagraph"/>
+        <w:tabs>
+          <w:tab w:val="left" w:pos="2966"/>
+        </w:tabs>
+        <w:jc w:val="both"/>
+        <w:rPr>
+          <w:rFonts w:cstheme="minorHAnsi"/>
+          <w:b/>
+          <w:bCs/>
+          <w:sz w:val="24"/>
+          <w:szCs w:val="24"/>
+          <w:u w:val="single"/>
+        </w:rPr>
+      </w:pPr>
+    </w:p>
+    <w:p>
+      <w:pPr>
+        <w:pStyle w:val="ListParagraph"/>
+        <w:ind w:left="0"/>
+        <w:jc w:val="center"/>
+        <w:rPr>
+          <w:rFonts w:cstheme="minorHAnsi"/>
+          <w:sz w:val="24"/>
+          <w:szCs w:val="24"/>
+        </w:rPr>
+      </w:pPr>
+      <w:r>
+        <w:rPr>
+          <w:rFonts w:cstheme="minorHAnsi"/>
+          <w:sz w:val="24"/>
+          <w:szCs w:val="24"/>
+        </w:rPr>
+        <w:drawing>
+          <wp:inline distT="0" distB="0" distL="0" distR="0" wp14:anchorId="58AD84A5" wp14:editId="017DB017">
+            <wp:extent cx="4714808" cy="5462303"/>
+            <wp:effectExtent l="0" t="0" r="0" b="5080"/>
+            <wp:docPr id="111346970" name="Picture 20"/>
+            <wp:cNvGraphicFramePr>
+              <a:graphicFrameLocks xmlns:a="http://schemas.openxmlformats.org/drawingml/2006/main" noChangeAspect="1"/>
+            </wp:cNvGraphicFramePr>
+            <a:graphic xmlns:a="http://schemas.openxmlformats.org/drawingml/2006/main">
+              <a:graphicData uri="http://schemas.openxmlformats.org/drawingml/2006/picture">
+                <pic:pic xmlns:pic="http://schemas.openxmlformats.org/drawingml/2006/picture">
+                  <pic:nvPicPr>
+                    <pic:cNvPr id="0" name="Picture 2"/>
+                    <pic:cNvPicPr>
+                      <a:picLocks noChangeAspect="1" noChangeArrowheads="1"/>
+                    </pic:cNvPicPr>
+                  </pic:nvPicPr>
+                  <pic:blipFill>
+                    <a:blip r:embed="rId14" cstate="print">
+                      <a:extLst>
+                        <a:ext uri="{28A0092B-C50C-407E-A947-70E740481C1C}">
+                          <a14:useLocalDpi xmlns:a14="http://schemas.microsoft.com/office/drawing/2010/main" val="0"/>
+                        </a:ext>
+                      </a:extLst>
+                    </a:blip>
+                    <a:srcRect/>
+                    <a:stretch>
+                      <a:fillRect/>
+                    </a:stretch>
+                  </pic:blipFill>
+                  <pic:spPr bwMode="auto">
+                    <a:xfrm>
+                      <a:off x="0" y="0"/>
+                      <a:ext cx="4725521" cy="5474715"/>
+                    </a:xfrm>
+                    <a:prstGeom prst="rect">
+                      <a:avLst/>
+                    </a:prstGeom>
+                    <a:noFill/>
+                    <a:ln>
+                      <a:noFill/>
+                    </a:ln>
+                  </pic:spPr>
+                </pic:pic>
+              </a:graphicData>
+            </a:graphic>
+          </wp:inline>
+        </w:drawing>
+      </w:r>
+    </w:p>
+    <w:p>
+      <w:pPr>
+        <w:pStyle w:val="ListParagraph"/>
+        <w:ind w:left="0"/>
+        <w:jc w:val="center"/>
+        <w:rPr>
+          <w:rFonts w:cstheme="minorHAnsi"/>
+          <w:sz w:val="24"/>
+          <w:szCs w:val="24"/>
+        </w:rPr>
+      </w:pPr>
+    </w:p>
+    <w:p>
+      <w:pPr>
+        <w:pStyle w:val="ListParagraph"/>
+        <w:tabs>
+          <w:tab w:val="left" w:pos="2966"/>
+        </w:tabs>
+        <w:ind w:left="0"/>
+        <w:jc w:val="both"/>
+        <w:rPr>
+          <w:rFonts w:cstheme="minorHAnsi"/>
+          <w:sz w:val="24"/>
+          <w:szCs w:val="24"/>
+        </w:rPr>
+      </w:pPr>
+      <w:r>
+        <w:rPr>
+          <w:rFonts w:cstheme="minorHAnsi"/>
+          <w:sz w:val="24"/>
+          <w:szCs w:val="24"/>
+        </w:rPr>
+        <w:t xml:space="preserve">Our final design incorporates the strengths of all three prototypes, resulting in a comprehensive and interactive dashboard that balances usability with depth of information. </w:t>
+      </w:r>
+    </w:p>
+    <w:p>
+      <w:pPr>
+        <w:pStyle w:val="ListParagraph"/>
+        <w:tabs>
+          <w:tab w:val="left" w:pos="2966"/>
+        </w:tabs>
         <w:jc w:val="both"/>
         <w:rPr>
           <w:rFonts w:cstheme="minorHAnsi"/>
@@ -1333,27 +2201,7 @@
           <w:sz w:val="24"/>
           <w:szCs w:val="24"/>
         </w:rPr>
-        <w:t xml:space="preserve">Table Data with </w:t>
-      </w:r>
-      <w:r>
-        <w:rPr>
-          <w:rFonts w:cstheme="minorHAnsi"/>
-          <w:b/>
-          <w:bCs/>
-          <w:sz w:val="24"/>
-          <w:szCs w:val="24"/>
-        </w:rPr>
-        <w:t>numerical</w:t>
-      </w:r>
-      <w:r>
-        <w:rPr>
-          <w:rFonts w:cstheme="minorHAnsi"/>
-          <w:b/>
-          <w:bCs/>
-          <w:sz w:val="24"/>
-          <w:szCs w:val="24"/>
-        </w:rPr>
-        <w:t xml:space="preserve"> stats</w:t>
+        <w:t>Table Data with numerical stats</w:t>
       </w:r>
       <w:r>
         <w:rPr>
@@ -1389,6 +2237,7 @@
           <w:sz w:val="24"/>
           <w:szCs w:val="24"/>
         </w:rPr>
+        <w:lastRenderedPageBreak/>
         <w:t>Radar Chart</w:t>
       </w:r>
       <w:r>
@@ -1397,7 +2246,25 @@
           <w:sz w:val="24"/>
           <w:szCs w:val="24"/>
         </w:rPr>
-        <w:t>: Ideal for comparing multiple attributes of a Pokémon (attack, defense, speed</w:t>
+        <w:t xml:space="preserve">: Ideal for comparing multiple attributes of a Pokémon (attack, </w:t>
+      </w:r>
+      <w:proofErr w:type="spellStart"/>
+      <w:r>
+        <w:rPr>
+          <w:rFonts w:cstheme="minorHAnsi"/>
+          <w:sz w:val="24"/>
+          <w:szCs w:val="24"/>
+        </w:rPr>
+        <w:t>defense</w:t>
+      </w:r>
+      <w:proofErr w:type="spellEnd"/>
+      <w:r>
+        <w:rPr>
+          <w:rFonts w:cstheme="minorHAnsi"/>
+          <w:sz w:val="24"/>
+          <w:szCs w:val="24"/>
+        </w:rPr>
+        <w:t>, speed</w:t>
       </w:r>
       <w:r>
         <w:rPr>
@@ -1413,23 +2280,14 @@
           <w:sz w:val="24"/>
           <w:szCs w:val="24"/>
         </w:rPr>
-        <w:t xml:space="preserve">) in a single view. </w:t>
-      </w:r>
-      <w:r>
-        <w:rPr>
-          <w:rFonts w:cstheme="minorHAnsi"/>
-          <w:sz w:val="24"/>
-          <w:szCs w:val="24"/>
-        </w:rPr>
-        <w:t xml:space="preserve">It also creates an intuitive “shape” for each </w:t>
-      </w:r>
-      <w:r>
-        <w:rPr>
-          <w:rFonts w:cstheme="minorHAnsi"/>
-          <w:sz w:val="24"/>
-          <w:szCs w:val="24"/>
-        </w:rPr>
-        <w:lastRenderedPageBreak/>
+        <w:t xml:space="preserve">) in a single view. It also creates an intuitive “shape” for each </w:t>
+      </w:r>
+      <w:r>
+        <w:rPr>
+          <w:rFonts w:cstheme="minorHAnsi"/>
+          <w:sz w:val="24"/>
+          <w:szCs w:val="24"/>
+        </w:rPr>
         <w:t xml:space="preserve">Pokémon. A major advantage of using radar chart is how it allows quick identification of balanced vs specialized Pokémon </w:t>
       </w:r>
     </w:p>
@@ -1466,63 +2324,7 @@
           <w:sz w:val="24"/>
           <w:szCs w:val="24"/>
         </w:rPr>
-        <w:t>: Provides a clear statistical summary</w:t>
-      </w:r>
-      <w:r>
-        <w:rPr>
-          <w:rFonts w:cstheme="minorHAnsi"/>
-          <w:sz w:val="24"/>
-          <w:szCs w:val="24"/>
-        </w:rPr>
-        <w:t xml:space="preserve"> s</w:t>
-      </w:r>
-      <w:r>
-        <w:rPr>
-          <w:rFonts w:cstheme="minorHAnsi"/>
-          <w:sz w:val="24"/>
-          <w:szCs w:val="24"/>
-        </w:rPr>
-        <w:t>how</w:t>
-      </w:r>
-      <w:r>
-        <w:rPr>
-          <w:rFonts w:cstheme="minorHAnsi"/>
-          <w:sz w:val="24"/>
-          <w:szCs w:val="24"/>
-        </w:rPr>
-        <w:t>ing</w:t>
-      </w:r>
-      <w:r>
-        <w:rPr>
-          <w:rFonts w:cstheme="minorHAnsi"/>
-          <w:sz w:val="24"/>
-          <w:szCs w:val="24"/>
-        </w:rPr>
-        <w:t xml:space="preserve"> where a </w:t>
-      </w:r>
-      <w:r>
-        <w:rPr>
-          <w:rFonts w:cstheme="minorHAnsi"/>
-          <w:sz w:val="24"/>
-          <w:szCs w:val="24"/>
-        </w:rPr>
-        <w:t>Pokémon</w:t>
-      </w:r>
-      <w:r>
-        <w:rPr>
-          <w:rFonts w:cstheme="minorHAnsi"/>
-          <w:sz w:val="24"/>
-          <w:szCs w:val="24"/>
-        </w:rPr>
-        <w:t xml:space="preserve"> stands relative to the population, highlighting medians, quartiles, and outliers for key stats</w:t>
-      </w:r>
-      <w:r>
-        <w:rPr>
-          <w:rFonts w:cstheme="minorHAnsi"/>
-          <w:sz w:val="24"/>
-          <w:szCs w:val="24"/>
-        </w:rPr>
-        <w:t xml:space="preserve">, making it easy to identify exceptional Pokémon </w:t>
+        <w:t xml:space="preserve">: Provides a clear statistical summary showing where a Pokémon stands relative to the population, highlighting medians, quartiles, and outliers for key stats, making it easy to identify exceptional Pokémon </w:t>
       </w:r>
     </w:p>
     <w:p>
@@ -1579,15 +2381,7 @@
           <w:sz w:val="24"/>
           <w:szCs w:val="24"/>
         </w:rPr>
-        <w:t xml:space="preserve">       </w:t>
-      </w:r>
-      <w:r>
-        <w:rPr>
-          <w:rFonts w:cstheme="minorHAnsi"/>
-          <w:sz w:val="24"/>
-          <w:szCs w:val="24"/>
-        </w:rPr>
-        <w:t>Visual Encodings –</w:t>
+        <w:t xml:space="preserve">       Visual Encodings –</w:t>
       </w:r>
     </w:p>
     <w:p>
@@ -1882,7 +2676,41 @@
           <w:sz w:val="24"/>
           <w:szCs w:val="24"/>
         </w:rPr>
-        <w:t>. When a user selects a Pokémon from the table, the radar chart, photo, and boxplot on the right update accordingly.</w:t>
+        <w:t xml:space="preserve">. When a user selects a Pokémon from the table, the radar chart, photo, </w:t>
+      </w:r>
+      <w:r>
+        <w:rPr>
+          <w:rFonts w:cstheme="minorHAnsi"/>
+          <w:sz w:val="24"/>
+          <w:szCs w:val="24"/>
+        </w:rPr>
+        <w:t xml:space="preserve">boxplot </w:t>
+      </w:r>
+      <w:r>
+        <w:rPr>
+          <w:rFonts w:cstheme="minorHAnsi"/>
+          <w:sz w:val="24"/>
+          <w:szCs w:val="24"/>
+        </w:rPr>
+        <w:t xml:space="preserve">and </w:t>
+      </w:r>
+      <w:proofErr w:type="spellStart"/>
+      <w:r>
+        <w:rPr>
+          <w:rFonts w:cstheme="minorHAnsi"/>
+          <w:sz w:val="24"/>
+          <w:szCs w:val="24"/>
+        </w:rPr>
+        <w:t>infocard</w:t>
+      </w:r>
+      <w:proofErr w:type="spellEnd"/>
+      <w:r>
+        <w:rPr>
+          <w:rFonts w:cstheme="minorHAnsi"/>
+          <w:sz w:val="24"/>
+          <w:szCs w:val="24"/>
+        </w:rPr>
+        <w:t xml:space="preserve"> on the right update accordingly.</w:t>
       </w:r>
     </w:p>
     <w:p>
@@ -1920,7 +2748,7 @@
                     </pic:cNvPicPr>
                   </pic:nvPicPr>
                   <pic:blipFill>
-                    <a:blip r:embed="rId11" cstate="print">
+                    <a:blip r:embed="rId15" cstate="print">
                       <a:extLst>
                         <a:ext uri="{28A0092B-C50C-407E-A947-70E740481C1C}">
                           <a14:useLocalDpi xmlns:a14="http://schemas.microsoft.com/office/drawing/2010/main" val="0"/>
@@ -2012,7 +2840,7 @@
                     </pic:cNvPicPr>
                   </pic:nvPicPr>
                   <pic:blipFill>
-                    <a:blip r:embed="rId12" cstate="print">
+                    <a:blip r:embed="rId16" cstate="print">
                       <a:extLst>
                         <a:ext uri="{28A0092B-C50C-407E-A947-70E740481C1C}">
                           <a14:useLocalDpi xmlns:a14="http://schemas.microsoft.com/office/drawing/2010/main" val="0"/>
@@ -2071,6 +2899,17 @@
           <w:rFonts w:cstheme="minorHAnsi"/>
         </w:rPr>
       </w:pPr>
+    </w:p>
+    <w:p>
+      <w:pPr>
+        <w:tabs>
+          <w:tab w:val="left" w:pos="2966"/>
+        </w:tabs>
+        <w:jc w:val="center"/>
+        <w:rPr>
+          <w:rFonts w:cstheme="minorHAnsi"/>
+        </w:rPr>
+      </w:pPr>
       <w:r>
         <w:rPr>
           <w:noProof/>
@@ -2093,7 +2932,7 @@
                     </pic:cNvPicPr>
                   </pic:nvPicPr>
                   <pic:blipFill>
-                    <a:blip r:embed="rId13" cstate="print">
+                    <a:blip r:embed="rId17" cstate="print">
                       <a:extLst>
                         <a:ext uri="{28A0092B-C50C-407E-A947-70E740481C1C}">
                           <a14:useLocalDpi xmlns:a14="http://schemas.microsoft.com/office/drawing/2010/main" val="0"/>
@@ -2139,13 +2978,8 @@
         <w:rPr>
           <w:rFonts w:cstheme="minorHAnsi"/>
         </w:rPr>
-        <w:t xml:space="preserve">After adding the table, we added the hover effect so it’s easier for users to see the selected Pokémon. We then fetched the image data mapped to selected </w:t>
-      </w:r>
-      <w:r>
-        <w:rPr>
-          <w:rFonts w:cstheme="minorHAnsi"/>
-        </w:rPr>
-        <w:t>Pokémon</w:t>
+        <w:lastRenderedPageBreak/>
+        <w:t>After adding the table, we added the hover effect so it’s easier for users to see the selected Pokémon. We then fetched the image data mapped to selected Pokémon</w:t>
       </w:r>
     </w:p>
     <w:p>
@@ -2158,11 +2992,21 @@
           <w:rFonts w:cstheme="minorHAnsi"/>
         </w:rPr>
       </w:pPr>
+    </w:p>
+    <w:p>
+      <w:pPr>
+        <w:tabs>
+          <w:tab w:val="left" w:pos="2966"/>
+        </w:tabs>
+        <w:jc w:val="center"/>
+        <w:rPr>
+          <w:rFonts w:cstheme="minorHAnsi"/>
+        </w:rPr>
+      </w:pPr>
       <w:r>
         <w:rPr>
           <w:noProof/>
         </w:rPr>
-        <w:lastRenderedPageBreak/>
         <w:drawing>
           <wp:inline distT="0" distB="0" distL="0" distR="0" wp14:anchorId="442AB350" wp14:editId="5D9F5E97">
             <wp:extent cx="4969329" cy="2565596"/>
@@ -2181,7 +3025,7 @@
                     </pic:cNvPicPr>
                   </pic:nvPicPr>
                   <pic:blipFill>
-                    <a:blip r:embed="rId14" cstate="print">
+                    <a:blip r:embed="rId18" cstate="print">
                       <a:extLst>
                         <a:ext uri="{28A0092B-C50C-407E-A947-70E740481C1C}">
                           <a14:useLocalDpi xmlns:a14="http://schemas.microsoft.com/office/drawing/2010/main" val="0"/>
@@ -2240,6 +3084,17 @@
           <w:rFonts w:cstheme="minorHAnsi"/>
         </w:rPr>
       </w:pPr>
+    </w:p>
+    <w:p>
+      <w:pPr>
+        <w:tabs>
+          <w:tab w:val="left" w:pos="2966"/>
+        </w:tabs>
+        <w:jc w:val="center"/>
+        <w:rPr>
+          <w:rFonts w:cstheme="minorHAnsi"/>
+        </w:rPr>
+      </w:pPr>
       <w:r>
         <w:rPr>
           <w:noProof/>
@@ -2262,7 +3117,7 @@
                     </pic:cNvPicPr>
                   </pic:nvPicPr>
                   <pic:blipFill>
-                    <a:blip r:embed="rId15" cstate="print">
+                    <a:blip r:embed="rId19" cstate="print">
                       <a:extLst>
                         <a:ext uri="{28A0092B-C50C-407E-A947-70E740481C1C}">
                           <a14:useLocalDpi xmlns:a14="http://schemas.microsoft.com/office/drawing/2010/main" val="0"/>
@@ -2327,10 +3182,22 @@
           <w:rFonts w:cstheme="minorHAnsi"/>
         </w:rPr>
       </w:pPr>
+    </w:p>
+    <w:p>
+      <w:pPr>
+        <w:tabs>
+          <w:tab w:val="left" w:pos="2966"/>
+        </w:tabs>
+        <w:jc w:val="center"/>
+        <w:rPr>
+          <w:rFonts w:cstheme="minorHAnsi"/>
+        </w:rPr>
+      </w:pPr>
       <w:r>
         <w:rPr>
           <w:noProof/>
         </w:rPr>
+        <w:lastRenderedPageBreak/>
         <w:drawing>
           <wp:inline distT="0" distB="0" distL="0" distR="0" wp14:anchorId="4DE2762F" wp14:editId="120EF4A2">
             <wp:extent cx="4952910" cy="2544498"/>
@@ -2349,7 +3216,7 @@
                     </pic:cNvPicPr>
                   </pic:nvPicPr>
                   <pic:blipFill>
-                    <a:blip r:embed="rId16" cstate="print">
+                    <a:blip r:embed="rId20" cstate="print">
                       <a:extLst>
                         <a:ext uri="{28A0092B-C50C-407E-A947-70E740481C1C}">
                           <a14:useLocalDpi xmlns:a14="http://schemas.microsoft.com/office/drawing/2010/main" val="0"/>
@@ -2395,9 +3262,19 @@
         <w:rPr>
           <w:rFonts w:cstheme="minorHAnsi"/>
         </w:rPr>
-        <w:lastRenderedPageBreak/>
         <w:t>After multiple trials and errors, we were able to render a correct Box Plot</w:t>
       </w:r>
+    </w:p>
+    <w:p>
+      <w:pPr>
+        <w:tabs>
+          <w:tab w:val="left" w:pos="2966"/>
+        </w:tabs>
+        <w:jc w:val="center"/>
+        <w:rPr>
+          <w:rFonts w:cstheme="minorHAnsi"/>
+        </w:rPr>
+      </w:pPr>
     </w:p>
     <w:p>
       <w:pPr>
@@ -2431,7 +3308,7 @@
                     </pic:cNvPicPr>
                   </pic:nvPicPr>
                   <pic:blipFill>
-                    <a:blip r:embed="rId17" cstate="print">
+                    <a:blip r:embed="rId21" cstate="print">
                       <a:extLst>
                         <a:ext uri="{28A0092B-C50C-407E-A947-70E740481C1C}">
                           <a14:useLocalDpi xmlns:a14="http://schemas.microsoft.com/office/drawing/2010/main" val="0"/>
@@ -2493,6 +3370,283 @@
     </w:p>
     <w:p>
       <w:pPr>
+        <w:tabs>
+          <w:tab w:val="left" w:pos="2966"/>
+        </w:tabs>
+        <w:jc w:val="center"/>
+        <w:rPr>
+          <w:rFonts w:cstheme="minorHAnsi"/>
+        </w:rPr>
+      </w:pPr>
+      <w:r>
+        <w:rPr>
+          <w:rFonts w:cstheme="minorHAnsi"/>
+          <w:noProof/>
+        </w:rPr>
+        <w:lastRenderedPageBreak/>
+        <w:drawing>
+          <wp:inline distT="0" distB="0" distL="0" distR="0" wp14:anchorId="51FA0CA0" wp14:editId="00C342DA">
+            <wp:extent cx="5314384" cy="2726669"/>
+            <wp:effectExtent l="0" t="0" r="635" b="0"/>
+            <wp:docPr id="294881192" name="Picture 5"/>
+            <wp:cNvGraphicFramePr>
+              <a:graphicFrameLocks xmlns:a="http://schemas.openxmlformats.org/drawingml/2006/main" noChangeAspect="1"/>
+            </wp:cNvGraphicFramePr>
+            <a:graphic xmlns:a="http://schemas.openxmlformats.org/drawingml/2006/main">
+              <a:graphicData uri="http://schemas.openxmlformats.org/drawingml/2006/picture">
+                <pic:pic xmlns:pic="http://schemas.openxmlformats.org/drawingml/2006/picture">
+                  <pic:nvPicPr>
+                    <pic:cNvPr id="294881192" name="Picture 5"/>
+                    <pic:cNvPicPr/>
+                  </pic:nvPicPr>
+                  <pic:blipFill>
+                    <a:blip r:embed="rId22" cstate="print">
+                      <a:extLst>
+                        <a:ext uri="{28A0092B-C50C-407E-A947-70E740481C1C}">
+                          <a14:useLocalDpi xmlns:a14="http://schemas.microsoft.com/office/drawing/2010/main" val="0"/>
+                        </a:ext>
+                      </a:extLst>
+                    </a:blip>
+                    <a:stretch>
+                      <a:fillRect/>
+                    </a:stretch>
+                  </pic:blipFill>
+                  <pic:spPr>
+                    <a:xfrm>
+                      <a:off x="0" y="0"/>
+                      <a:ext cx="5334187" cy="2736829"/>
+                    </a:xfrm>
+                    <a:prstGeom prst="rect">
+                      <a:avLst/>
+                    </a:prstGeom>
+                  </pic:spPr>
+                </pic:pic>
+              </a:graphicData>
+            </a:graphic>
+          </wp:inline>
+        </w:drawing>
+      </w:r>
+    </w:p>
+    <w:p>
+      <w:pPr>
+        <w:tabs>
+          <w:tab w:val="left" w:pos="2966"/>
+        </w:tabs>
+        <w:jc w:val="center"/>
+        <w:rPr>
+          <w:rFonts w:cstheme="minorHAnsi"/>
+        </w:rPr>
+      </w:pPr>
+      <w:r>
+        <w:rPr>
+          <w:rFonts w:cstheme="minorHAnsi"/>
+        </w:rPr>
+        <w:t>Next, we improved the alignment of the Radar Chart and Boxplots, added animations, and included an info card for each Pokémon</w:t>
+      </w:r>
+    </w:p>
+    <w:p>
+      <w:pPr>
+        <w:tabs>
+          <w:tab w:val="left" w:pos="2966"/>
+        </w:tabs>
+        <w:jc w:val="center"/>
+        <w:rPr>
+          <w:rFonts w:cstheme="minorHAnsi"/>
+        </w:rPr>
+      </w:pPr>
+    </w:p>
+    <w:p>
+      <w:pPr>
+        <w:tabs>
+          <w:tab w:val="left" w:pos="2966"/>
+        </w:tabs>
+        <w:jc w:val="center"/>
+        <w:rPr>
+          <w:rFonts w:cstheme="minorHAnsi"/>
+        </w:rPr>
+      </w:pPr>
+      <w:r>
+        <w:rPr>
+          <w:rFonts w:cstheme="minorHAnsi"/>
+          <w:noProof/>
+        </w:rPr>
+        <w:drawing>
+          <wp:inline distT="0" distB="0" distL="0" distR="0" wp14:anchorId="5DE847D0" wp14:editId="2B723E05">
+            <wp:extent cx="5341439" cy="2747059"/>
+            <wp:effectExtent l="0" t="0" r="0" b="0"/>
+            <wp:docPr id="1877636618" name="Picture 6"/>
+            <wp:cNvGraphicFramePr>
+              <a:graphicFrameLocks xmlns:a="http://schemas.openxmlformats.org/drawingml/2006/main" noChangeAspect="1"/>
+            </wp:cNvGraphicFramePr>
+            <a:graphic xmlns:a="http://schemas.openxmlformats.org/drawingml/2006/main">
+              <a:graphicData uri="http://schemas.openxmlformats.org/drawingml/2006/picture">
+                <pic:pic xmlns:pic="http://schemas.openxmlformats.org/drawingml/2006/picture">
+                  <pic:nvPicPr>
+                    <pic:cNvPr id="1877636618" name="Picture 6"/>
+                    <pic:cNvPicPr/>
+                  </pic:nvPicPr>
+                  <pic:blipFill>
+                    <a:blip r:embed="rId23" cstate="print">
+                      <a:extLst>
+                        <a:ext uri="{28A0092B-C50C-407E-A947-70E740481C1C}">
+                          <a14:useLocalDpi xmlns:a14="http://schemas.microsoft.com/office/drawing/2010/main" val="0"/>
+                        </a:ext>
+                      </a:extLst>
+                    </a:blip>
+                    <a:stretch>
+                      <a:fillRect/>
+                    </a:stretch>
+                  </pic:blipFill>
+                  <pic:spPr>
+                    <a:xfrm>
+                      <a:off x="0" y="0"/>
+                      <a:ext cx="5364197" cy="2758763"/>
+                    </a:xfrm>
+                    <a:prstGeom prst="rect">
+                      <a:avLst/>
+                    </a:prstGeom>
+                  </pic:spPr>
+                </pic:pic>
+              </a:graphicData>
+            </a:graphic>
+          </wp:inline>
+        </w:drawing>
+      </w:r>
+    </w:p>
+    <w:p>
+      <w:pPr>
+        <w:tabs>
+          <w:tab w:val="left" w:pos="2966"/>
+        </w:tabs>
+        <w:jc w:val="center"/>
+        <w:rPr>
+          <w:rFonts w:cstheme="minorHAnsi"/>
+        </w:rPr>
+      </w:pPr>
+      <w:r>
+        <w:rPr>
+          <w:rFonts w:cstheme="minorHAnsi"/>
+        </w:rPr>
+        <w:t>Following that, we updated the visuals to PNG images and added type icons for easier type identification</w:t>
+      </w:r>
+      <w:r>
+        <w:rPr>
+          <w:rFonts w:cstheme="minorHAnsi"/>
+        </w:rPr>
+        <w:t xml:space="preserve"> and added generation dropdown</w:t>
+      </w:r>
+    </w:p>
+    <w:p>
+      <w:pPr>
+        <w:tabs>
+          <w:tab w:val="left" w:pos="2966"/>
+        </w:tabs>
+        <w:jc w:val="center"/>
+        <w:rPr>
+          <w:rFonts w:cstheme="minorHAnsi"/>
+        </w:rPr>
+      </w:pPr>
+    </w:p>
+    <w:p>
+      <w:pPr>
+        <w:tabs>
+          <w:tab w:val="left" w:pos="2966"/>
+        </w:tabs>
+        <w:jc w:val="center"/>
+        <w:rPr>
+          <w:rFonts w:cstheme="minorHAnsi"/>
+        </w:rPr>
+      </w:pPr>
+      <w:r>
+        <w:rPr>
+          <w:rFonts w:cstheme="minorHAnsi"/>
+          <w:noProof/>
+        </w:rPr>
+        <w:lastRenderedPageBreak/>
+        <w:drawing>
+          <wp:inline distT="0" distB="0" distL="0" distR="0" wp14:anchorId="4FAE699A" wp14:editId="36BE1D7D">
+            <wp:extent cx="5176157" cy="2656895"/>
+            <wp:effectExtent l="0" t="0" r="5715" b="0"/>
+            <wp:docPr id="1486576436" name="Picture 1"/>
+            <wp:cNvGraphicFramePr>
+              <a:graphicFrameLocks xmlns:a="http://schemas.openxmlformats.org/drawingml/2006/main" noChangeAspect="1"/>
+            </wp:cNvGraphicFramePr>
+            <a:graphic xmlns:a="http://schemas.openxmlformats.org/drawingml/2006/main">
+              <a:graphicData uri="http://schemas.openxmlformats.org/drawingml/2006/picture">
+                <pic:pic xmlns:pic="http://schemas.openxmlformats.org/drawingml/2006/picture">
+                  <pic:nvPicPr>
+                    <pic:cNvPr id="1486576436" name="Picture 1486576436"/>
+                    <pic:cNvPicPr/>
+                  </pic:nvPicPr>
+                  <pic:blipFill>
+                    <a:blip r:embed="rId24" cstate="print">
+                      <a:extLst>
+                        <a:ext uri="{28A0092B-C50C-407E-A947-70E740481C1C}">
+                          <a14:useLocalDpi xmlns:a14="http://schemas.microsoft.com/office/drawing/2010/main" val="0"/>
+                        </a:ext>
+                      </a:extLst>
+                    </a:blip>
+                    <a:stretch>
+                      <a:fillRect/>
+                    </a:stretch>
+                  </pic:blipFill>
+                  <pic:spPr>
+                    <a:xfrm>
+                      <a:off x="0" y="0"/>
+                      <a:ext cx="5234688" cy="2686939"/>
+                    </a:xfrm>
+                    <a:prstGeom prst="rect">
+                      <a:avLst/>
+                    </a:prstGeom>
+                  </pic:spPr>
+                </pic:pic>
+              </a:graphicData>
+            </a:graphic>
+          </wp:inline>
+        </w:drawing>
+      </w:r>
+    </w:p>
+    <w:p>
+      <w:pPr>
+        <w:tabs>
+          <w:tab w:val="left" w:pos="2966"/>
+        </w:tabs>
+        <w:jc w:val="center"/>
+        <w:rPr>
+          <w:rFonts w:cstheme="minorHAnsi"/>
+        </w:rPr>
+      </w:pPr>
+      <w:r>
+        <w:rPr>
+          <w:rFonts w:cstheme="minorHAnsi"/>
+        </w:rPr>
+        <w:t xml:space="preserve">To complete </w:t>
+      </w:r>
+      <w:r>
+        <w:rPr>
+          <w:rFonts w:cstheme="minorHAnsi"/>
+        </w:rPr>
+        <w:t>Section 1, we added strengths and weaknesses to the info card and resolved alignment issues in tables and cards</w:t>
+      </w:r>
+      <w:r>
+        <w:rPr>
+          <w:rFonts w:cstheme="minorHAnsi"/>
+        </w:rPr>
+        <w:t xml:space="preserve"> and added links to project screenshot video and process book</w:t>
+      </w:r>
+    </w:p>
+    <w:p>
+      <w:pPr>
+        <w:tabs>
+          <w:tab w:val="left" w:pos="2966"/>
+        </w:tabs>
+        <w:rPr>
+          <w:rFonts w:cstheme="minorHAnsi"/>
+        </w:rPr>
+      </w:pPr>
+    </w:p>
+    <w:p>
+      <w:pPr>
         <w:numPr>
           <w:ilvl w:val="0"/>
           <w:numId w:val="8"/>
@@ -2505,6 +3659,8 @@
         <w:ind w:left="1080"/>
         <w:rPr>
           <w:rFonts w:cstheme="minorHAnsi"/>
+          <w:b/>
+          <w:bCs/>
           <w:sz w:val="24"/>
           <w:szCs w:val="24"/>
         </w:rPr>
@@ -2545,34 +3701,22 @@
           <w:sz w:val="24"/>
           <w:szCs w:val="24"/>
         </w:rPr>
-        <w:t>: Users can select two Pokémon, and their stats, photos, and results of battle simulations are displayed side by side</w:t>
-      </w:r>
-      <w:r>
-        <w:rPr>
-          <w:rFonts w:cstheme="minorHAnsi"/>
-          <w:sz w:val="24"/>
-          <w:szCs w:val="24"/>
-        </w:rPr>
-        <w:t xml:space="preserve">. The stats </w:t>
-      </w:r>
-      <w:proofErr w:type="gramStart"/>
-      <w:r>
-        <w:rPr>
-          <w:rFonts w:cstheme="minorHAnsi"/>
-          <w:sz w:val="24"/>
-          <w:szCs w:val="24"/>
-        </w:rPr>
-        <w:t>is</w:t>
-      </w:r>
-      <w:proofErr w:type="gramEnd"/>
-      <w:r>
-        <w:rPr>
-          <w:rFonts w:cstheme="minorHAnsi"/>
-          <w:sz w:val="24"/>
-          <w:szCs w:val="24"/>
-        </w:rPr>
-        <w:t xml:space="preserve"> just html code as of now, but we expect to improve it further.</w:t>
-      </w:r>
+        <w:t xml:space="preserve">: Users can select two Pokémon, and their stats, photos, and results of battle simulations are displayed side by side. </w:t>
+      </w:r>
+    </w:p>
+    <w:p>
+      <w:pPr>
+        <w:tabs>
+          <w:tab w:val="left" w:pos="2966"/>
+        </w:tabs>
+        <w:rPr>
+          <w:rFonts w:cstheme="minorHAnsi"/>
+          <w:b/>
+          <w:bCs/>
+          <w:sz w:val="24"/>
+          <w:szCs w:val="24"/>
+        </w:rPr>
+      </w:pPr>
     </w:p>
     <w:p>
       <w:pPr>
@@ -2582,28 +3726,14 @@
         <w:jc w:val="center"/>
         <w:rPr>
           <w:rFonts w:cstheme="minorHAnsi"/>
-          <w:b/>
-          <w:bCs/>
-          <w:sz w:val="24"/>
-          <w:szCs w:val="24"/>
-        </w:rPr>
-      </w:pPr>
-    </w:p>
-    <w:p>
-      <w:pPr>
-        <w:tabs>
-          <w:tab w:val="left" w:pos="2966"/>
-        </w:tabs>
-        <w:jc w:val="center"/>
-        <w:rPr>
-          <w:rFonts w:cstheme="minorHAnsi"/>
-          <w:sz w:val="24"/>
-          <w:szCs w:val="24"/>
-        </w:rPr>
-      </w:pPr>
-      <w:r>
-        <w:rPr>
-          <w:rFonts w:cstheme="minorHAnsi"/>
+          <w:sz w:val="24"/>
+          <w:szCs w:val="24"/>
+        </w:rPr>
+      </w:pPr>
+      <w:r>
+        <w:rPr>
+          <w:rFonts w:cstheme="minorHAnsi"/>
+          <w:noProof/>
           <w:sz w:val="24"/>
           <w:szCs w:val="24"/>
         </w:rPr>
@@ -2623,7 +3753,7 @@
                     <pic:cNvPicPr/>
                   </pic:nvPicPr>
                   <pic:blipFill>
-                    <a:blip r:embed="rId18"/>
+                    <a:blip r:embed="rId25"/>
                     <a:stretch>
                       <a:fillRect/>
                     </a:stretch>
@@ -2663,6 +3793,648 @@
     </w:p>
     <w:p>
       <w:pPr>
+        <w:tabs>
+          <w:tab w:val="left" w:pos="2966"/>
+        </w:tabs>
+        <w:jc w:val="center"/>
+        <w:rPr>
+          <w:rFonts w:cstheme="minorHAnsi"/>
+        </w:rPr>
+      </w:pPr>
+    </w:p>
+    <w:p>
+      <w:pPr>
+        <w:tabs>
+          <w:tab w:val="left" w:pos="2966"/>
+        </w:tabs>
+        <w:jc w:val="center"/>
+        <w:rPr>
+          <w:rFonts w:cstheme="minorHAnsi"/>
+        </w:rPr>
+      </w:pPr>
+      <w:r>
+        <w:rPr>
+          <w:rFonts w:cstheme="minorHAnsi"/>
+          <w:noProof/>
+        </w:rPr>
+        <w:lastRenderedPageBreak/>
+        <w:drawing>
+          <wp:inline distT="0" distB="0" distL="0" distR="0" wp14:anchorId="7EE0F29D" wp14:editId="583631B2">
+            <wp:extent cx="5143500" cy="2578019"/>
+            <wp:effectExtent l="0" t="0" r="0" b="0"/>
+            <wp:docPr id="1919670713" name="Picture 1"/>
+            <wp:cNvGraphicFramePr>
+              <a:graphicFrameLocks xmlns:a="http://schemas.openxmlformats.org/drawingml/2006/main" noChangeAspect="1"/>
+            </wp:cNvGraphicFramePr>
+            <a:graphic xmlns:a="http://schemas.openxmlformats.org/drawingml/2006/main">
+              <a:graphicData uri="http://schemas.openxmlformats.org/drawingml/2006/picture">
+                <pic:pic xmlns:pic="http://schemas.openxmlformats.org/drawingml/2006/picture">
+                  <pic:nvPicPr>
+                    <pic:cNvPr id="1919670713" name="Picture 1919670713"/>
+                    <pic:cNvPicPr/>
+                  </pic:nvPicPr>
+                  <pic:blipFill>
+                    <a:blip r:embed="rId26" cstate="print">
+                      <a:extLst>
+                        <a:ext uri="{28A0092B-C50C-407E-A947-70E740481C1C}">
+                          <a14:useLocalDpi xmlns:a14="http://schemas.microsoft.com/office/drawing/2010/main" val="0"/>
+                        </a:ext>
+                      </a:extLst>
+                    </a:blip>
+                    <a:stretch>
+                      <a:fillRect/>
+                    </a:stretch>
+                  </pic:blipFill>
+                  <pic:spPr>
+                    <a:xfrm>
+                      <a:off x="0" y="0"/>
+                      <a:ext cx="5175333" cy="2593974"/>
+                    </a:xfrm>
+                    <a:prstGeom prst="rect">
+                      <a:avLst/>
+                    </a:prstGeom>
+                  </pic:spPr>
+                </pic:pic>
+              </a:graphicData>
+            </a:graphic>
+          </wp:inline>
+        </w:drawing>
+      </w:r>
+    </w:p>
+    <w:p>
+      <w:pPr>
+        <w:tabs>
+          <w:tab w:val="left" w:pos="2966"/>
+        </w:tabs>
+        <w:jc w:val="center"/>
+        <w:rPr>
+          <w:rFonts w:cstheme="minorHAnsi"/>
+        </w:rPr>
+      </w:pPr>
+      <w:r>
+        <w:rPr>
+          <w:rFonts w:cstheme="minorHAnsi"/>
+        </w:rPr>
+        <w:t>We updated the representation of textual stats to a combination of a histogram and a line chart for better intuitiveness and easier comparison of battle stats between both Pokémon</w:t>
+      </w:r>
+    </w:p>
+    <w:p>
+      <w:pPr>
+        <w:tabs>
+          <w:tab w:val="left" w:pos="2966"/>
+        </w:tabs>
+        <w:jc w:val="center"/>
+        <w:rPr>
+          <w:rFonts w:cstheme="minorHAnsi"/>
+        </w:rPr>
+      </w:pPr>
+    </w:p>
+    <w:p>
+      <w:pPr>
+        <w:tabs>
+          <w:tab w:val="left" w:pos="2966"/>
+        </w:tabs>
+        <w:jc w:val="center"/>
+        <w:rPr>
+          <w:rFonts w:cstheme="minorHAnsi"/>
+        </w:rPr>
+      </w:pPr>
+      <w:r>
+        <w:rPr>
+          <w:rFonts w:cstheme="minorHAnsi"/>
+          <w:noProof/>
+        </w:rPr>
+        <w:drawing>
+          <wp:inline distT="0" distB="0" distL="0" distR="0" wp14:anchorId="325308AB" wp14:editId="5E6729DE">
+            <wp:extent cx="5225143" cy="2691301"/>
+            <wp:effectExtent l="0" t="0" r="0" b="0"/>
+            <wp:docPr id="1493967774" name="Picture 2"/>
+            <wp:cNvGraphicFramePr>
+              <a:graphicFrameLocks xmlns:a="http://schemas.openxmlformats.org/drawingml/2006/main" noChangeAspect="1"/>
+            </wp:cNvGraphicFramePr>
+            <a:graphic xmlns:a="http://schemas.openxmlformats.org/drawingml/2006/main">
+              <a:graphicData uri="http://schemas.openxmlformats.org/drawingml/2006/picture">
+                <pic:pic xmlns:pic="http://schemas.openxmlformats.org/drawingml/2006/picture">
+                  <pic:nvPicPr>
+                    <pic:cNvPr id="1493967774" name="Picture 1493967774"/>
+                    <pic:cNvPicPr/>
+                  </pic:nvPicPr>
+                  <pic:blipFill>
+                    <a:blip r:embed="rId27" cstate="print">
+                      <a:extLst>
+                        <a:ext uri="{28A0092B-C50C-407E-A947-70E740481C1C}">
+                          <a14:useLocalDpi xmlns:a14="http://schemas.microsoft.com/office/drawing/2010/main" val="0"/>
+                        </a:ext>
+                      </a:extLst>
+                    </a:blip>
+                    <a:stretch>
+                      <a:fillRect/>
+                    </a:stretch>
+                  </pic:blipFill>
+                  <pic:spPr>
+                    <a:xfrm>
+                      <a:off x="0" y="0"/>
+                      <a:ext cx="5242375" cy="2700177"/>
+                    </a:xfrm>
+                    <a:prstGeom prst="rect">
+                      <a:avLst/>
+                    </a:prstGeom>
+                  </pic:spPr>
+                </pic:pic>
+              </a:graphicData>
+            </a:graphic>
+          </wp:inline>
+        </w:drawing>
+      </w:r>
+    </w:p>
+    <w:p>
+      <w:pPr>
+        <w:tabs>
+          <w:tab w:val="left" w:pos="2966"/>
+        </w:tabs>
+        <w:jc w:val="center"/>
+        <w:rPr>
+          <w:rFonts w:cstheme="minorHAnsi"/>
+          <w:lang w:val="en-US"/>
+        </w:rPr>
+      </w:pPr>
+      <w:r>
+        <w:rPr>
+          <w:rFonts w:cstheme="minorHAnsi"/>
+          <w:lang w:val="en-US"/>
+        </w:rPr>
+        <w:t>To complete</w:t>
+      </w:r>
+      <w:r>
+        <w:rPr>
+          <w:rFonts w:cstheme="minorHAnsi"/>
+          <w:lang w:val="en-US"/>
+        </w:rPr>
+        <w:t xml:space="preserve"> Section 2, we corrected the legends for both charts and resolved minor alignment bugs</w:t>
+      </w:r>
+    </w:p>
+    <w:p>
+      <w:pPr>
+        <w:tabs>
+          <w:tab w:val="left" w:pos="2966"/>
+        </w:tabs>
+        <w:jc w:val="center"/>
+        <w:rPr>
+          <w:rFonts w:cstheme="minorHAnsi"/>
+          <w:lang w:val="en-US"/>
+        </w:rPr>
+      </w:pPr>
+    </w:p>
+    <w:p>
+      <w:pPr>
+        <w:numPr>
+          <w:ilvl w:val="0"/>
+          <w:numId w:val="8"/>
+        </w:numPr>
+        <w:tabs>
+          <w:tab w:val="clear" w:pos="720"/>
+          <w:tab w:val="left" w:pos="2966"/>
+        </w:tabs>
+        <w:rPr>
+          <w:rFonts w:cstheme="minorHAnsi"/>
+          <w:b/>
+          <w:bCs/>
+          <w:sz w:val="24"/>
+          <w:szCs w:val="24"/>
+        </w:rPr>
+      </w:pPr>
+      <w:r>
+        <w:rPr>
+          <w:rFonts w:cstheme="minorHAnsi"/>
+          <w:b/>
+          <w:bCs/>
+          <w:sz w:val="24"/>
+          <w:szCs w:val="24"/>
+        </w:rPr>
+        <w:t xml:space="preserve">Section </w:t>
+      </w:r>
+      <w:r>
+        <w:rPr>
+          <w:rFonts w:cstheme="minorHAnsi"/>
+          <w:b/>
+          <w:bCs/>
+          <w:sz w:val="24"/>
+          <w:szCs w:val="24"/>
+        </w:rPr>
+        <w:t>3</w:t>
+      </w:r>
+      <w:r>
+        <w:rPr>
+          <w:rFonts w:cstheme="minorHAnsi"/>
+          <w:b/>
+          <w:bCs/>
+          <w:sz w:val="24"/>
+          <w:szCs w:val="24"/>
+        </w:rPr>
+        <w:t xml:space="preserve"> (</w:t>
+      </w:r>
+      <w:r>
+        <w:rPr>
+          <w:rFonts w:cstheme="minorHAnsi"/>
+          <w:b/>
+          <w:bCs/>
+          <w:sz w:val="24"/>
+          <w:szCs w:val="24"/>
+        </w:rPr>
+        <w:t>Type-Effectiveness Matrix</w:t>
+      </w:r>
+      <w:r>
+        <w:rPr>
+          <w:rFonts w:cstheme="minorHAnsi"/>
+          <w:b/>
+          <w:bCs/>
+          <w:sz w:val="24"/>
+          <w:szCs w:val="24"/>
+        </w:rPr>
+        <w:t>)</w:t>
+      </w:r>
+      <w:r>
+        <w:rPr>
+          <w:rFonts w:cstheme="minorHAnsi"/>
+          <w:sz w:val="24"/>
+          <w:szCs w:val="24"/>
+        </w:rPr>
+        <w:t>: The Type-Effectiveness Matrix provides a clear visual representation of Pokémon type interactions. Through color-coded cells and intuitive mapping, users can quickly identify advantageous and disadvantageous type matchups in battle scenarios</w:t>
+      </w:r>
+      <w:r>
+        <w:rPr>
+          <w:rFonts w:cstheme="minorHAnsi"/>
+          <w:sz w:val="24"/>
+          <w:szCs w:val="24"/>
+        </w:rPr>
+        <w:t>.</w:t>
+      </w:r>
+      <w:r>
+        <w:rPr>
+          <w:rFonts w:cstheme="minorHAnsi"/>
+          <w:sz w:val="24"/>
+          <w:szCs w:val="24"/>
+        </w:rPr>
+        <w:t xml:space="preserve"> </w:t>
+      </w:r>
+    </w:p>
+    <w:p>
+      <w:pPr>
+        <w:tabs>
+          <w:tab w:val="left" w:pos="2966"/>
+        </w:tabs>
+        <w:jc w:val="center"/>
+        <w:rPr>
+          <w:rFonts w:cstheme="minorHAnsi"/>
+        </w:rPr>
+      </w:pPr>
+    </w:p>
+    <w:p>
+      <w:pPr>
+        <w:tabs>
+          <w:tab w:val="left" w:pos="2966"/>
+        </w:tabs>
+        <w:jc w:val="center"/>
+        <w:rPr>
+          <w:rFonts w:cstheme="minorHAnsi"/>
+        </w:rPr>
+      </w:pPr>
+      <w:r>
+        <w:rPr>
+          <w:rFonts w:cstheme="minorHAnsi"/>
+          <w:noProof/>
+        </w:rPr>
+        <w:lastRenderedPageBreak/>
+        <w:drawing>
+          <wp:inline distT="0" distB="0" distL="0" distR="0" wp14:anchorId="3726E472" wp14:editId="6A638532">
+            <wp:extent cx="5289941" cy="2727608"/>
+            <wp:effectExtent l="0" t="0" r="6350" b="0"/>
+            <wp:docPr id="664887917" name="Picture 2"/>
+            <wp:cNvGraphicFramePr>
+              <a:graphicFrameLocks xmlns:a="http://schemas.openxmlformats.org/drawingml/2006/main" noChangeAspect="1"/>
+            </wp:cNvGraphicFramePr>
+            <a:graphic xmlns:a="http://schemas.openxmlformats.org/drawingml/2006/main">
+              <a:graphicData uri="http://schemas.openxmlformats.org/drawingml/2006/picture">
+                <pic:pic xmlns:pic="http://schemas.openxmlformats.org/drawingml/2006/picture">
+                  <pic:nvPicPr>
+                    <pic:cNvPr id="664887917" name="Picture 2"/>
+                    <pic:cNvPicPr/>
+                  </pic:nvPicPr>
+                  <pic:blipFill>
+                    <a:blip r:embed="rId28" cstate="print">
+                      <a:extLst>
+                        <a:ext uri="{28A0092B-C50C-407E-A947-70E740481C1C}">
+                          <a14:useLocalDpi xmlns:a14="http://schemas.microsoft.com/office/drawing/2010/main" val="0"/>
+                        </a:ext>
+                      </a:extLst>
+                    </a:blip>
+                    <a:stretch>
+                      <a:fillRect/>
+                    </a:stretch>
+                  </pic:blipFill>
+                  <pic:spPr>
+                    <a:xfrm>
+                      <a:off x="0" y="0"/>
+                      <a:ext cx="5314855" cy="2740454"/>
+                    </a:xfrm>
+                    <a:prstGeom prst="rect">
+                      <a:avLst/>
+                    </a:prstGeom>
+                  </pic:spPr>
+                </pic:pic>
+              </a:graphicData>
+            </a:graphic>
+          </wp:inline>
+        </w:drawing>
+      </w:r>
+    </w:p>
+    <w:p>
+      <w:pPr>
+        <w:tabs>
+          <w:tab w:val="left" w:pos="2966"/>
+        </w:tabs>
+        <w:jc w:val="center"/>
+        <w:rPr>
+          <w:rFonts w:cstheme="minorHAnsi"/>
+        </w:rPr>
+      </w:pPr>
+      <w:r>
+        <w:rPr>
+          <w:rFonts w:cstheme="minorHAnsi"/>
+        </w:rPr>
+        <w:t>N</w:t>
+      </w:r>
+      <w:r>
+        <w:rPr>
+          <w:rFonts w:cstheme="minorHAnsi"/>
+        </w:rPr>
+        <w:t xml:space="preserve">ext, we </w:t>
+      </w:r>
+      <w:r>
+        <w:rPr>
+          <w:rFonts w:cstheme="minorHAnsi"/>
+        </w:rPr>
+        <w:t>added</w:t>
+      </w:r>
+      <w:r>
+        <w:rPr>
+          <w:rFonts w:cstheme="minorHAnsi"/>
+        </w:rPr>
+        <w:t xml:space="preserve"> a Type-Effectiveness Matrix to visually showcase which Pokémon types have an advantage in battle</w:t>
+      </w:r>
+    </w:p>
+    <w:p>
+      <w:pPr>
+        <w:tabs>
+          <w:tab w:val="left" w:pos="2966"/>
+        </w:tabs>
+        <w:jc w:val="center"/>
+        <w:rPr>
+          <w:rFonts w:cstheme="minorHAnsi"/>
+        </w:rPr>
+      </w:pPr>
+    </w:p>
+    <w:p>
+      <w:pPr>
+        <w:tabs>
+          <w:tab w:val="left" w:pos="2966"/>
+        </w:tabs>
+        <w:jc w:val="center"/>
+        <w:rPr>
+          <w:rFonts w:cstheme="minorHAnsi"/>
+        </w:rPr>
+      </w:pPr>
+      <w:r>
+        <w:rPr>
+          <w:rFonts w:cstheme="minorHAnsi"/>
+          <w:noProof/>
+        </w:rPr>
+        <w:drawing>
+          <wp:inline distT="0" distB="0" distL="0" distR="0" wp14:anchorId="3EE6ABB1" wp14:editId="10D22F0B">
+            <wp:extent cx="5296277" cy="2725593"/>
+            <wp:effectExtent l="0" t="0" r="0" b="0"/>
+            <wp:docPr id="1373583847" name="Picture 3"/>
+            <wp:cNvGraphicFramePr>
+              <a:graphicFrameLocks xmlns:a="http://schemas.openxmlformats.org/drawingml/2006/main" noChangeAspect="1"/>
+            </wp:cNvGraphicFramePr>
+            <a:graphic xmlns:a="http://schemas.openxmlformats.org/drawingml/2006/main">
+              <a:graphicData uri="http://schemas.openxmlformats.org/drawingml/2006/picture">
+                <pic:pic xmlns:pic="http://schemas.openxmlformats.org/drawingml/2006/picture">
+                  <pic:nvPicPr>
+                    <pic:cNvPr id="1373583847" name="Picture 3"/>
+                    <pic:cNvPicPr/>
+                  </pic:nvPicPr>
+                  <pic:blipFill>
+                    <a:blip r:embed="rId29" cstate="print">
+                      <a:extLst>
+                        <a:ext uri="{28A0092B-C50C-407E-A947-70E740481C1C}">
+                          <a14:useLocalDpi xmlns:a14="http://schemas.microsoft.com/office/drawing/2010/main" val="0"/>
+                        </a:ext>
+                      </a:extLst>
+                    </a:blip>
+                    <a:stretch>
+                      <a:fillRect/>
+                    </a:stretch>
+                  </pic:blipFill>
+                  <pic:spPr>
+                    <a:xfrm>
+                      <a:off x="0" y="0"/>
+                      <a:ext cx="5311769" cy="2733566"/>
+                    </a:xfrm>
+                    <a:prstGeom prst="rect">
+                      <a:avLst/>
+                    </a:prstGeom>
+                  </pic:spPr>
+                </pic:pic>
+              </a:graphicData>
+            </a:graphic>
+          </wp:inline>
+        </w:drawing>
+      </w:r>
+    </w:p>
+    <w:p>
+      <w:pPr>
+        <w:tabs>
+          <w:tab w:val="left" w:pos="2966"/>
+        </w:tabs>
+        <w:jc w:val="center"/>
+        <w:rPr>
+          <w:rFonts w:cstheme="minorHAnsi"/>
+        </w:rPr>
+      </w:pPr>
+      <w:r>
+        <w:rPr>
+          <w:rFonts w:cstheme="minorHAnsi"/>
+        </w:rPr>
+        <w:t>We enhanced the Type-Effectiveness Matrix with interactivity, allowing users to highlight individual cells and rows for specific type combinations</w:t>
+      </w:r>
+      <w:r>
+        <w:rPr>
+          <w:rFonts w:cstheme="minorHAnsi"/>
+        </w:rPr>
+        <w:t xml:space="preserve"> </w:t>
+      </w:r>
+      <w:r>
+        <w:rPr>
+          <w:rFonts w:cstheme="minorHAnsi"/>
+        </w:rPr>
+        <w:t>and truncat</w:t>
+      </w:r>
+      <w:r>
+        <w:rPr>
+          <w:rFonts w:cstheme="minorHAnsi"/>
+        </w:rPr>
+        <w:t>ed</w:t>
+      </w:r>
+      <w:r>
+        <w:rPr>
+          <w:rFonts w:cstheme="minorHAnsi"/>
+        </w:rPr>
+        <w:t xml:space="preserve"> x-axis labels for better clarity</w:t>
+      </w:r>
+    </w:p>
+    <w:p>
+      <w:pPr>
+        <w:tabs>
+          <w:tab w:val="left" w:pos="2966"/>
+        </w:tabs>
+        <w:jc w:val="center"/>
+        <w:rPr>
+          <w:rFonts w:cstheme="minorHAnsi"/>
+        </w:rPr>
+      </w:pPr>
+    </w:p>
+    <w:p>
+      <w:pPr>
+        <w:tabs>
+          <w:tab w:val="left" w:pos="2966"/>
+        </w:tabs>
+        <w:jc w:val="center"/>
+        <w:rPr>
+          <w:rFonts w:cstheme="minorHAnsi"/>
+        </w:rPr>
+      </w:pPr>
+      <w:r>
+        <w:rPr>
+          <w:rFonts w:cstheme="minorHAnsi"/>
+          <w:noProof/>
+        </w:rPr>
+        <w:lastRenderedPageBreak/>
+        <w:drawing>
+          <wp:inline distT="0" distB="0" distL="0" distR="0" wp14:anchorId="6CAF9876" wp14:editId="2A60CB62">
+            <wp:extent cx="5366657" cy="2758839"/>
+            <wp:effectExtent l="0" t="0" r="5715" b="3810"/>
+            <wp:docPr id="698337360" name="Picture 3"/>
+            <wp:cNvGraphicFramePr>
+              <a:graphicFrameLocks xmlns:a="http://schemas.openxmlformats.org/drawingml/2006/main" noChangeAspect="1"/>
+            </wp:cNvGraphicFramePr>
+            <a:graphic xmlns:a="http://schemas.openxmlformats.org/drawingml/2006/main">
+              <a:graphicData uri="http://schemas.openxmlformats.org/drawingml/2006/picture">
+                <pic:pic xmlns:pic="http://schemas.openxmlformats.org/drawingml/2006/picture">
+                  <pic:nvPicPr>
+                    <pic:cNvPr id="698337360" name="Picture 698337360"/>
+                    <pic:cNvPicPr/>
+                  </pic:nvPicPr>
+                  <pic:blipFill>
+                    <a:blip r:embed="rId30" cstate="print">
+                      <a:extLst>
+                        <a:ext uri="{28A0092B-C50C-407E-A947-70E740481C1C}">
+                          <a14:useLocalDpi xmlns:a14="http://schemas.microsoft.com/office/drawing/2010/main" val="0"/>
+                        </a:ext>
+                      </a:extLst>
+                    </a:blip>
+                    <a:stretch>
+                      <a:fillRect/>
+                    </a:stretch>
+                  </pic:blipFill>
+                  <pic:spPr>
+                    <a:xfrm>
+                      <a:off x="0" y="0"/>
+                      <a:ext cx="5383840" cy="2767672"/>
+                    </a:xfrm>
+                    <a:prstGeom prst="rect">
+                      <a:avLst/>
+                    </a:prstGeom>
+                  </pic:spPr>
+                </pic:pic>
+              </a:graphicData>
+            </a:graphic>
+          </wp:inline>
+        </w:drawing>
+      </w:r>
+    </w:p>
+    <w:p>
+      <w:pPr>
+        <w:tabs>
+          <w:tab w:val="left" w:pos="2966"/>
+        </w:tabs>
+        <w:jc w:val="center"/>
+        <w:rPr>
+          <w:rFonts w:cstheme="minorHAnsi"/>
+        </w:rPr>
+      </w:pPr>
+      <w:r>
+        <w:rPr>
+          <w:rFonts w:cstheme="minorHAnsi"/>
+          <w:lang w:val="en-US"/>
+        </w:rPr>
+        <w:t>To complete</w:t>
+      </w:r>
+      <w:r>
+        <w:rPr>
+          <w:rFonts w:cstheme="minorHAnsi"/>
+        </w:rPr>
+        <w:t xml:space="preserve"> </w:t>
+      </w:r>
+      <w:r>
+        <w:rPr>
+          <w:rFonts w:cstheme="minorHAnsi"/>
+        </w:rPr>
+        <w:t xml:space="preserve">Section 3, we fixed some alignment issues and </w:t>
+      </w:r>
+      <w:r>
+        <w:rPr>
+          <w:rFonts w:cstheme="minorHAnsi"/>
+        </w:rPr>
+        <w:t>updat</w:t>
+      </w:r>
+      <w:r>
+        <w:rPr>
+          <w:rFonts w:cstheme="minorHAnsi"/>
+        </w:rPr>
+        <w:t>ed</w:t>
+      </w:r>
+      <w:r>
+        <w:rPr>
+          <w:rFonts w:cstheme="minorHAnsi"/>
+        </w:rPr>
+        <w:t xml:space="preserve"> cell </w:t>
+      </w:r>
+      <w:r>
+        <w:rPr>
+          <w:rFonts w:cstheme="minorHAnsi"/>
+        </w:rPr>
+        <w:t>colours</w:t>
+      </w:r>
+      <w:r>
+        <w:rPr>
+          <w:rFonts w:cstheme="minorHAnsi"/>
+        </w:rPr>
+        <w:t xml:space="preserve"> for better clarity</w:t>
+      </w:r>
+    </w:p>
+    <w:p>
+      <w:pPr>
+        <w:tabs>
+          <w:tab w:val="left" w:pos="2966"/>
+        </w:tabs>
+        <w:rPr>
+          <w:rFonts w:cstheme="minorHAnsi"/>
+        </w:rPr>
+      </w:pPr>
+    </w:p>
+    <w:p>
+      <w:pPr>
         <w:pStyle w:val="ListParagraph"/>
         <w:numPr>
           <w:ilvl w:val="0"/>
@@ -2686,7 +4458,7 @@
           <w:sz w:val="24"/>
           <w:szCs w:val="24"/>
         </w:rPr>
-        <w:t>Future Work</w:t>
+        <w:t xml:space="preserve">Evaluation </w:t>
       </w:r>
     </w:p>
     <w:p>
@@ -2708,55 +4480,51 @@
           <w:sz w:val="24"/>
           <w:szCs w:val="24"/>
         </w:rPr>
-        <w:t xml:space="preserve">There are multiple incomplete parts in this website – In section 1, we will work on completing the </w:t>
-      </w:r>
-      <w:r>
-        <w:rPr>
-          <w:rFonts w:cstheme="minorHAnsi"/>
-          <w:sz w:val="24"/>
-          <w:szCs w:val="24"/>
-        </w:rPr>
-        <w:t>Pokémon</w:t>
-      </w:r>
-      <w:r>
-        <w:rPr>
-          <w:rFonts w:cstheme="minorHAnsi"/>
-          <w:sz w:val="24"/>
-          <w:szCs w:val="24"/>
-        </w:rPr>
-        <w:t xml:space="preserve"> Info Card and adding histograms in table. </w:t>
-      </w:r>
-      <w:r>
-        <w:rPr>
-          <w:rFonts w:cstheme="minorHAnsi"/>
-          <w:sz w:val="24"/>
-          <w:szCs w:val="24"/>
-        </w:rPr>
-        <w:t xml:space="preserve">We will </w:t>
-      </w:r>
-      <w:r>
-        <w:rPr>
-          <w:rFonts w:cstheme="minorHAnsi"/>
-          <w:sz w:val="24"/>
-          <w:szCs w:val="24"/>
-        </w:rPr>
-        <w:t xml:space="preserve">also </w:t>
-      </w:r>
-      <w:r>
-        <w:rPr>
-          <w:rFonts w:cstheme="minorHAnsi"/>
-          <w:sz w:val="24"/>
-          <w:szCs w:val="24"/>
-        </w:rPr>
-        <w:t xml:space="preserve">work on </w:t>
-      </w:r>
-      <w:r>
-        <w:rPr>
-          <w:rFonts w:cstheme="minorHAnsi"/>
-          <w:sz w:val="24"/>
-          <w:szCs w:val="24"/>
-        </w:rPr>
-        <w:t>Type Effectiveness Matrix for Section 3 of this website. The stats in Battle Arena would also be shown as visualization instead of numeric stats making it easy for users to compare the stats of the battling Pokémon’s.</w:t>
+        <w:t>Using our visualizations, we learned a lot about the Pokémon data, especially about battle strengths, type advantages, and how stats are spread out. For example, the Type-Effectiveness Matrix showed which types are stronger in battles, and the Radar Chart and Boxplots made it easy to compare each Pokémon’s strengths and weaknesses.</w:t>
+      </w:r>
+    </w:p>
+    <w:p>
+      <w:pPr>
+        <w:tabs>
+          <w:tab w:val="left" w:pos="2966"/>
+        </w:tabs>
+        <w:ind w:left="360"/>
+        <w:jc w:val="both"/>
+        <w:rPr>
+          <w:rFonts w:cstheme="minorHAnsi"/>
+          <w:sz w:val="24"/>
+          <w:szCs w:val="24"/>
+        </w:rPr>
+      </w:pPr>
+      <w:r>
+        <w:rPr>
+          <w:rFonts w:cstheme="minorHAnsi"/>
+          <w:sz w:val="24"/>
+          <w:szCs w:val="24"/>
+        </w:rPr>
+        <w:t>We answered our main questions by using these visualizations to explain complex data in a simple way. For example, the histograms and line charts showed clear patterns, like how stats are distributed across different generations and types.</w:t>
+      </w:r>
+    </w:p>
+    <w:p>
+      <w:pPr>
+        <w:tabs>
+          <w:tab w:val="left" w:pos="2966"/>
+        </w:tabs>
+        <w:ind w:left="360"/>
+        <w:jc w:val="both"/>
+        <w:rPr>
+          <w:rFonts w:cstheme="minorHAnsi"/>
+          <w:sz w:val="24"/>
+          <w:szCs w:val="24"/>
+        </w:rPr>
+      </w:pPr>
+      <w:r>
+        <w:rPr>
+          <w:rFonts w:cstheme="minorHAnsi"/>
+          <w:sz w:val="24"/>
+          <w:szCs w:val="24"/>
+        </w:rPr>
+        <w:t>The visualizations worked well overall, but there’s still space to improve. We could make them more interactive by adding tooltips to show extra details, fix any small alignment issues, and add better ways to predict battle results. These changes would make the visualizations easier and more fun to use.</w:t>
       </w:r>
     </w:p>
     <w:sectPr>
@@ -3424,6 +5192,155 @@
     </w:lvl>
   </w:abstractNum>
   <w:abstractNum w:abstractNumId="6" w15:restartNumberingAfterBreak="0">
+    <w:nsid w:val="250A1F08"/>
+    <w:multiLevelType w:val="multilevel"/>
+    <w:tmpl w:val="B78E3AA8"/>
+    <w:lvl w:ilvl="0">
+      <w:start w:val="1"/>
+      <w:numFmt w:val="decimal"/>
+      <w:lvlText w:val="%1."/>
+      <w:lvlJc w:val="left"/>
+      <w:pPr>
+        <w:tabs>
+          <w:tab w:val="num" w:pos="720"/>
+        </w:tabs>
+        <w:ind w:left="720" w:hanging="360"/>
+      </w:pPr>
+      <w:rPr>
+        <w:rFonts w:hint="default"/>
+        <w:sz w:val="20"/>
+      </w:rPr>
+    </w:lvl>
+    <w:lvl w:ilvl="1" w:tentative="1">
+      <w:start w:val="1"/>
+      <w:numFmt w:val="bullet"/>
+      <w:lvlText w:val="o"/>
+      <w:lvlJc w:val="left"/>
+      <w:pPr>
+        <w:tabs>
+          <w:tab w:val="num" w:pos="1440"/>
+        </w:tabs>
+        <w:ind w:left="1440" w:hanging="360"/>
+      </w:pPr>
+      <w:rPr>
+        <w:rFonts w:ascii="Courier New" w:hAnsi="Courier New" w:hint="default"/>
+        <w:sz w:val="20"/>
+      </w:rPr>
+    </w:lvl>
+    <w:lvl w:ilvl="2" w:tentative="1">
+      <w:start w:val="1"/>
+      <w:numFmt w:val="bullet"/>
+      <w:lvlText w:val=""/>
+      <w:lvlJc w:val="left"/>
+      <w:pPr>
+        <w:tabs>
+          <w:tab w:val="num" w:pos="2160"/>
+        </w:tabs>
+        <w:ind w:left="2160" w:hanging="360"/>
+      </w:pPr>
+      <w:rPr>
+        <w:rFonts w:ascii="Wingdings" w:hAnsi="Wingdings" w:hint="default"/>
+        <w:sz w:val="20"/>
+      </w:rPr>
+    </w:lvl>
+    <w:lvl w:ilvl="3" w:tentative="1">
+      <w:start w:val="1"/>
+      <w:numFmt w:val="bullet"/>
+      <w:lvlText w:val=""/>
+      <w:lvlJc w:val="left"/>
+      <w:pPr>
+        <w:tabs>
+          <w:tab w:val="num" w:pos="2880"/>
+        </w:tabs>
+        <w:ind w:left="2880" w:hanging="360"/>
+      </w:pPr>
+      <w:rPr>
+        <w:rFonts w:ascii="Wingdings" w:hAnsi="Wingdings" w:hint="default"/>
+        <w:sz w:val="20"/>
+      </w:rPr>
+    </w:lvl>
+    <w:lvl w:ilvl="4" w:tentative="1">
+      <w:start w:val="1"/>
+      <w:numFmt w:val="bullet"/>
+      <w:lvlText w:val=""/>
+      <w:lvlJc w:val="left"/>
+      <w:pPr>
+        <w:tabs>
+          <w:tab w:val="num" w:pos="3600"/>
+        </w:tabs>
+        <w:ind w:left="3600" w:hanging="360"/>
+      </w:pPr>
+      <w:rPr>
+        <w:rFonts w:ascii="Wingdings" w:hAnsi="Wingdings" w:hint="default"/>
+        <w:sz w:val="20"/>
+      </w:rPr>
+    </w:lvl>
+    <w:lvl w:ilvl="5" w:tentative="1">
+      <w:start w:val="1"/>
+      <w:numFmt w:val="bullet"/>
+      <w:lvlText w:val=""/>
+      <w:lvlJc w:val="left"/>
+      <w:pPr>
+        <w:tabs>
+          <w:tab w:val="num" w:pos="4320"/>
+        </w:tabs>
+        <w:ind w:left="4320" w:hanging="360"/>
+      </w:pPr>
+      <w:rPr>
+        <w:rFonts w:ascii="Wingdings" w:hAnsi="Wingdings" w:hint="default"/>
+        <w:sz w:val="20"/>
+      </w:rPr>
+    </w:lvl>
+    <w:lvl w:ilvl="6" w:tentative="1">
+      <w:start w:val="1"/>
+      <w:numFmt w:val="bullet"/>
+      <w:lvlText w:val=""/>
+      <w:lvlJc w:val="left"/>
+      <w:pPr>
+        <w:tabs>
+          <w:tab w:val="num" w:pos="5040"/>
+        </w:tabs>
+        <w:ind w:left="5040" w:hanging="360"/>
+      </w:pPr>
+      <w:rPr>
+        <w:rFonts w:ascii="Wingdings" w:hAnsi="Wingdings" w:hint="default"/>
+        <w:sz w:val="20"/>
+      </w:rPr>
+    </w:lvl>
+    <w:lvl w:ilvl="7" w:tentative="1">
+      <w:start w:val="1"/>
+      <w:numFmt w:val="bullet"/>
+      <w:lvlText w:val=""/>
+      <w:lvlJc w:val="left"/>
+      <w:pPr>
+        <w:tabs>
+          <w:tab w:val="num" w:pos="5760"/>
+        </w:tabs>
+        <w:ind w:left="5760" w:hanging="360"/>
+      </w:pPr>
+      <w:rPr>
+        <w:rFonts w:ascii="Wingdings" w:hAnsi="Wingdings" w:hint="default"/>
+        <w:sz w:val="20"/>
+      </w:rPr>
+    </w:lvl>
+    <w:lvl w:ilvl="8" w:tentative="1">
+      <w:start w:val="1"/>
+      <w:numFmt w:val="bullet"/>
+      <w:lvlText w:val=""/>
+      <w:lvlJc w:val="left"/>
+      <w:pPr>
+        <w:tabs>
+          <w:tab w:val="num" w:pos="6480"/>
+        </w:tabs>
+        <w:ind w:left="6480" w:hanging="360"/>
+      </w:pPr>
+      <w:rPr>
+        <w:rFonts w:ascii="Wingdings" w:hAnsi="Wingdings" w:hint="default"/>
+        <w:sz w:val="20"/>
+      </w:rPr>
+    </w:lvl>
+  </w:abstractNum>
+  <w:abstractNum w:abstractNumId="7" w15:restartNumberingAfterBreak="0">
     <w:nsid w:val="52217FA8"/>
     <w:multiLevelType w:val="hybridMultilevel"/>
     <w:tmpl w:val="2154EA06"/>
@@ -3509,7 +5426,7 @@
       </w:pPr>
     </w:lvl>
   </w:abstractNum>
-  <w:abstractNum w:abstractNumId="7" w15:restartNumberingAfterBreak="0">
+  <w:abstractNum w:abstractNumId="8" w15:restartNumberingAfterBreak="0">
     <w:nsid w:val="5C4E8FC8"/>
     <w:multiLevelType w:val="hybridMultilevel"/>
     <w:tmpl w:val="FFFFFFFF"/>
@@ -3560,7 +5477,7 @@
       <w:lvlJc w:val="left"/>
     </w:lvl>
   </w:abstractNum>
-  <w:abstractNum w:abstractNumId="8" w15:restartNumberingAfterBreak="0">
+  <w:abstractNum w:abstractNumId="9" w15:restartNumberingAfterBreak="0">
     <w:nsid w:val="5E703B88"/>
     <w:multiLevelType w:val="multilevel"/>
     <w:tmpl w:val="1DA6D9A6"/>
@@ -3709,7 +5626,7 @@
       </w:rPr>
     </w:lvl>
   </w:abstractNum>
-  <w:abstractNum w:abstractNumId="9" w15:restartNumberingAfterBreak="0">
+  <w:abstractNum w:abstractNumId="10" w15:restartNumberingAfterBreak="0">
     <w:nsid w:val="6ABE3618"/>
     <w:multiLevelType w:val="hybridMultilevel"/>
     <w:tmpl w:val="E31E9B28"/>
@@ -3795,7 +5712,7 @@
       </w:pPr>
     </w:lvl>
   </w:abstractNum>
-  <w:abstractNum w:abstractNumId="10" w15:restartNumberingAfterBreak="0">
+  <w:abstractNum w:abstractNumId="11" w15:restartNumberingAfterBreak="0">
     <w:nsid w:val="7D5D38A7"/>
     <w:multiLevelType w:val="hybridMultilevel"/>
     <w:tmpl w:val="339AF274"/>
@@ -3885,19 +5802,19 @@
     <w:abstractNumId w:val="2"/>
   </w:num>
   <w:num w:numId="2" w16cid:durableId="963733050">
-    <w:abstractNumId w:val="8"/>
+    <w:abstractNumId w:val="9"/>
   </w:num>
   <w:num w:numId="3" w16cid:durableId="1892880180">
-    <w:abstractNumId w:val="10"/>
+    <w:abstractNumId w:val="11"/>
   </w:num>
   <w:num w:numId="4" w16cid:durableId="1437405805">
     <w:abstractNumId w:val="3"/>
   </w:num>
   <w:num w:numId="5" w16cid:durableId="824398035">
-    <w:abstractNumId w:val="9"/>
+    <w:abstractNumId w:val="10"/>
   </w:num>
   <w:num w:numId="6" w16cid:durableId="1571501144">
-    <w:abstractNumId w:val="6"/>
+    <w:abstractNumId w:val="7"/>
   </w:num>
   <w:num w:numId="7" w16cid:durableId="17892895">
     <w:abstractNumId w:val="5"/>
@@ -3912,7 +5829,22 @@
     <w:abstractNumId w:val="0"/>
   </w:num>
   <w:num w:numId="11" w16cid:durableId="1355499552">
-    <w:abstractNumId w:val="7"/>
+    <w:abstractNumId w:val="8"/>
+  </w:num>
+  <w:num w:numId="12" w16cid:durableId="871653398">
+    <w:abstractNumId w:val="6"/>
+  </w:num>
+  <w:num w:numId="13" w16cid:durableId="522280936">
+    <w:abstractNumId w:val="2"/>
+    <w:lvlOverride w:ilvl="0"/>
+    <w:lvlOverride w:ilvl="1"/>
+    <w:lvlOverride w:ilvl="2"/>
+    <w:lvlOverride w:ilvl="3"/>
+    <w:lvlOverride w:ilvl="4"/>
+    <w:lvlOverride w:ilvl="5"/>
+    <w:lvlOverride w:ilvl="6"/>
+    <w:lvlOverride w:ilvl="7"/>
+    <w:lvlOverride w:ilvl="8"/>
   </w:num>
 </w:numbering>
 </file>

</xml_diff>